<commit_message>
update CV and bio
</commit_message>
<xml_diff>
--- a/static/media/Gastonguay_Madeleine_CV_internships.docx
+++ b/static/media/Gastonguay_Madeleine_CV_internships.docx
@@ -1,6 +1,6 @@
 
 <file path=word/document.xml><?xml version="1.0" encoding="utf-8"?>
-<w:document xmlns:wpc="http://schemas.microsoft.com/office/word/2010/wordprocessingCanvas" xmlns:cx="http://schemas.microsoft.com/office/drawing/2014/chartex" xmlns:cx1="http://schemas.microsoft.com/office/drawing/2015/9/8/chartex" xmlns:cx2="http://schemas.microsoft.com/office/drawing/2015/10/21/chartex" xmlns:cx3="http://schemas.microsoft.com/office/drawing/2016/5/9/chartex" xmlns:cx4="http://schemas.microsoft.com/office/drawing/2016/5/10/chartex" xmlns:cx5="http://schemas.microsoft.com/office/drawing/2016/5/11/chartex" xmlns:cx6="http://schemas.microsoft.com/office/drawing/2016/5/12/chartex" xmlns:cx7="http://schemas.microsoft.com/office/drawing/2016/5/13/chartex" xmlns:cx8="http://schemas.microsoft.com/office/drawing/2016/5/14/chartex" xmlns:mc="http://schemas.openxmlformats.org/markup-compatibility/2006" xmlns:aink="http://schemas.microsoft.com/office/drawing/2016/ink" xmlns:am3d="http://schemas.microsoft.com/office/drawing/2017/model3d" xmlns:o="urn:schemas-microsoft-com:office:office" xmlns:oel="http://schemas.microsoft.com/office/2019/extlst" xmlns:r="http://schemas.openxmlformats.org/officeDocument/2006/relationships" xmlns:m="http://schemas.openxmlformats.org/officeDocument/2006/math" xmlns:v="urn:schemas-microsoft-com:vml" xmlns:wp14="http://schemas.microsoft.com/office/word/2010/wordprocessingDrawing" xmlns:wp="http://schemas.openxmlformats.org/drawingml/2006/wordprocessingDrawing" xmlns:w10="urn:schemas-microsoft-com:office:word" xmlns:w="http://schemas.openxmlformats.org/wordprocessingml/2006/main" xmlns:w14="http://schemas.microsoft.com/office/word/2010/wordml" xmlns:w15="http://schemas.microsoft.com/office/word/2012/wordml" xmlns:w16cex="http://schemas.microsoft.com/office/word/2018/wordml/cex" xmlns:w16cid="http://schemas.microsoft.com/office/word/2016/wordml/cid" xmlns:w16="http://schemas.microsoft.com/office/word/2018/wordml" xmlns:w16du="http://schemas.microsoft.com/office/word/2023/wordml/word16du" xmlns:w16sdtdh="http://schemas.microsoft.com/office/word/2020/wordml/sdtdatahash" xmlns:w16se="http://schemas.microsoft.com/office/word/2015/wordml/symex" xmlns:wpg="http://schemas.microsoft.com/office/word/2010/wordprocessingGroup" xmlns:wpi="http://schemas.microsoft.com/office/word/2010/wordprocessingInk" xmlns:wne="http://schemas.microsoft.com/office/word/2006/wordml" xmlns:wps="http://schemas.microsoft.com/office/word/2010/wordprocessingShape" mc:Ignorable="w14 w15 w16se w16cid w16 w16cex w16sdtdh w16du wp14">
+<w:document xmlns:wpc="http://schemas.microsoft.com/office/word/2010/wordprocessingCanvas" xmlns:cx="http://schemas.microsoft.com/office/drawing/2014/chartex" xmlns:cx1="http://schemas.microsoft.com/office/drawing/2015/9/8/chartex" xmlns:cx2="http://schemas.microsoft.com/office/drawing/2015/10/21/chartex" xmlns:cx3="http://schemas.microsoft.com/office/drawing/2016/5/9/chartex" xmlns:cx4="http://schemas.microsoft.com/office/drawing/2016/5/10/chartex" xmlns:cx5="http://schemas.microsoft.com/office/drawing/2016/5/11/chartex" xmlns:cx6="http://schemas.microsoft.com/office/drawing/2016/5/12/chartex" xmlns:cx7="http://schemas.microsoft.com/office/drawing/2016/5/13/chartex" xmlns:cx8="http://schemas.microsoft.com/office/drawing/2016/5/14/chartex" xmlns:mc="http://schemas.openxmlformats.org/markup-compatibility/2006" xmlns:aink="http://schemas.microsoft.com/office/drawing/2016/ink" xmlns:am3d="http://schemas.microsoft.com/office/drawing/2017/model3d" xmlns:o="urn:schemas-microsoft-com:office:office" xmlns:oel="http://schemas.microsoft.com/office/2019/extlst" xmlns:r="http://schemas.openxmlformats.org/officeDocument/2006/relationships" xmlns:m="http://schemas.openxmlformats.org/officeDocument/2006/math" xmlns:v="urn:schemas-microsoft-com:vml" xmlns:wp14="http://schemas.microsoft.com/office/word/2010/wordprocessingDrawing" xmlns:wp="http://schemas.openxmlformats.org/drawingml/2006/wordprocessingDrawing" xmlns:w10="urn:schemas-microsoft-com:office:word" xmlns:w="http://schemas.openxmlformats.org/wordprocessingml/2006/main" xmlns:w14="http://schemas.microsoft.com/office/word/2010/wordml" xmlns:w15="http://schemas.microsoft.com/office/word/2012/wordml" xmlns:w16cex="http://schemas.microsoft.com/office/word/2018/wordml/cex" xmlns:w16cid="http://schemas.microsoft.com/office/word/2016/wordml/cid" xmlns:w16="http://schemas.microsoft.com/office/word/2018/wordml" xmlns:w16du="http://schemas.microsoft.com/office/word/2023/wordml/word16du" xmlns:w16sdtdh="http://schemas.microsoft.com/office/word/2020/wordml/sdtdatahash" xmlns:w16sdtfl="http://schemas.microsoft.com/office/word/2024/wordml/sdtformatlock" xmlns:w16se="http://schemas.microsoft.com/office/word/2015/wordml/symex" xmlns:wpg="http://schemas.microsoft.com/office/word/2010/wordprocessingGroup" xmlns:wpi="http://schemas.microsoft.com/office/word/2010/wordprocessingInk" xmlns:wne="http://schemas.microsoft.com/office/word/2006/wordml" xmlns:wps="http://schemas.microsoft.com/office/word/2010/wordprocessingShape" mc:Ignorable="w14 w15 w16se w16cid w16 w16cex w16sdtdh w16sdtfl w16du wp14">
   <w:body>
     <w:p>
       <w:pPr>
@@ -10,8 +10,8 @@
           <w:b/>
           <w:bCs/>
           <w:color w:val="000000" w:themeColor="text1"/>
-          <w:sz w:val="28"/>
-          <w:szCs w:val="28"/>
+          <w:sz w:val="36"/>
+          <w:szCs w:val="36"/>
         </w:rPr>
       </w:pPr>
       <w:r>
@@ -20,79 +20,101 @@
           <w:b/>
           <w:bCs/>
           <w:color w:val="000000" w:themeColor="text1"/>
-          <w:sz w:val="28"/>
-          <w:szCs w:val="28"/>
+          <w:sz w:val="32"/>
+          <w:szCs w:val="32"/>
         </w:rPr>
         <w:t>Madeleine S. Gastonguay</w:t>
       </w:r>
     </w:p>
     <w:p>
       <w:pPr>
+        <w:spacing w:before="60"/>
         <w:jc w:val="center"/>
         <w:rPr>
           <w:rFonts w:ascii="Times New Roman" w:eastAsia="Times New Roman" w:hAnsi="Times New Roman" w:cs="Times New Roman"/>
-          <w:sz w:val="21"/>
-          <w:szCs w:val="20"/>
-        </w:rPr>
-      </w:pPr>
-      <w:r>
-        <w:rPr>
-          <w:rFonts w:ascii="Times New Roman" w:eastAsia="Times New Roman" w:hAnsi="Times New Roman" w:cs="Times New Roman"/>
-          <w:color w:val="000000"/>
-          <w:sz w:val="21"/>
-          <w:szCs w:val="20"/>
-        </w:rPr>
-        <w:t xml:space="preserve">(860) 578-7177 </w:t>
-      </w:r>
-      <w:r>
-        <w:rPr>
-          <w:rFonts w:ascii="Times New Roman" w:eastAsia="Times New Roman" w:hAnsi="Times New Roman" w:cs="Times New Roman"/>
-          <w:color w:val="000000"/>
-          <w:sz w:val="21"/>
-          <w:szCs w:val="20"/>
-        </w:rPr>
-        <w:t>|</w:t>
-      </w:r>
-      <w:r>
-        <w:rPr>
-          <w:rFonts w:ascii="Times New Roman" w:eastAsia="Times New Roman" w:hAnsi="Times New Roman" w:cs="Times New Roman"/>
-          <w:color w:val="000000"/>
-          <w:sz w:val="21"/>
-          <w:szCs w:val="20"/>
-        </w:rPr>
-        <w:t xml:space="preserve"> </w:t>
-      </w:r>
-      <w:r>
-        <w:rPr>
-          <w:rFonts w:ascii="Times New Roman" w:eastAsia="Times New Roman" w:hAnsi="Times New Roman" w:cs="Times New Roman"/>
-          <w:sz w:val="21"/>
-          <w:szCs w:val="20"/>
-        </w:rPr>
-        <w:t>mgaston1@j</w:t>
-      </w:r>
-      <w:r>
-        <w:rPr>
-          <w:rFonts w:ascii="Times New Roman" w:eastAsia="Times New Roman" w:hAnsi="Times New Roman" w:cs="Times New Roman"/>
-          <w:sz w:val="21"/>
-          <w:szCs w:val="20"/>
-        </w:rPr>
-        <w:t>h.edu</w:t>
+          <w:b/>
+          <w:bCs/>
+          <w:color w:val="000000" w:themeColor="text1"/>
+          <w:sz w:val="22"/>
+          <w:szCs w:val="22"/>
+        </w:rPr>
+      </w:pPr>
+      <w:r>
+        <w:rPr>
+          <w:rFonts w:ascii="Times New Roman" w:eastAsia="Times New Roman" w:hAnsi="Times New Roman" w:cs="Times New Roman"/>
+          <w:b/>
+          <w:bCs/>
+          <w:color w:val="000000" w:themeColor="text1"/>
+          <w:sz w:val="22"/>
+          <w:szCs w:val="22"/>
+        </w:rPr>
+        <w:t>Biomedical Engineering and Institute for Computational Medicine</w:t>
+      </w:r>
+      <w:r>
+        <w:rPr>
+          <w:rFonts w:ascii="Times New Roman" w:eastAsia="Times New Roman" w:hAnsi="Times New Roman" w:cs="Times New Roman"/>
+          <w:b/>
+          <w:bCs/>
+          <w:color w:val="000000" w:themeColor="text1"/>
+          <w:sz w:val="22"/>
+          <w:szCs w:val="22"/>
+        </w:rPr>
+        <w:t xml:space="preserve"> at </w:t>
+      </w:r>
+      <w:r>
+        <w:rPr>
+          <w:rFonts w:ascii="Times New Roman" w:eastAsia="Times New Roman" w:hAnsi="Times New Roman" w:cs="Times New Roman"/>
+          <w:b/>
+          <w:bCs/>
+          <w:color w:val="000000" w:themeColor="text1"/>
+          <w:sz w:val="22"/>
+          <w:szCs w:val="22"/>
+        </w:rPr>
+        <w:t>Johns Hopkins University</w:t>
       </w:r>
     </w:p>
     <w:p>
       <w:pPr>
+        <w:spacing w:before="60"/>
         <w:jc w:val="center"/>
         <w:rPr>
           <w:rFonts w:ascii="Times New Roman" w:eastAsia="Times New Roman" w:hAnsi="Times New Roman" w:cs="Times New Roman"/>
-          <w:sz w:val="21"/>
-          <w:szCs w:val="20"/>
-        </w:rPr>
-      </w:pPr>
-      <w:r>
-        <w:rPr>
-          <w:rStyle w:val="Hyperlink"/>
-          <w:rFonts w:ascii="Times New Roman" w:eastAsia="Times New Roman" w:hAnsi="Times New Roman" w:cs="Times New Roman"/>
-          <w:sz w:val="21"/>
+          <w:sz w:val="20"/>
+          <w:szCs w:val="20"/>
+        </w:rPr>
+      </w:pPr>
+      <w:r>
+        <w:rPr>
+          <w:rFonts w:ascii="Times New Roman" w:eastAsia="Times New Roman" w:hAnsi="Times New Roman" w:cs="Times New Roman"/>
+          <w:color w:val="000000"/>
+          <w:sz w:val="20"/>
+          <w:szCs w:val="20"/>
+        </w:rPr>
+        <w:t xml:space="preserve">+ 1 </w:t>
+      </w:r>
+      <w:r>
+        <w:rPr>
+          <w:rFonts w:ascii="Times New Roman" w:eastAsia="Times New Roman" w:hAnsi="Times New Roman" w:cs="Times New Roman"/>
+          <w:color w:val="000000"/>
+          <w:sz w:val="20"/>
+          <w:szCs w:val="20"/>
+        </w:rPr>
+        <w:t xml:space="preserve">(860) 578-7177 </w:t>
+      </w:r>
+      <w:r>
+        <w:rPr>
+          <w:rFonts w:ascii="Times New Roman" w:eastAsia="Times New Roman" w:hAnsi="Times New Roman" w:cs="Times New Roman"/>
+          <w:color w:val="000000"/>
+          <w:sz w:val="20"/>
+          <w:szCs w:val="20"/>
+        </w:rPr>
+        <w:t>|</w:t>
+      </w:r>
+      <w:r>
+        <w:rPr>
+          <w:rFonts w:ascii="Times New Roman" w:eastAsia="Times New Roman" w:hAnsi="Times New Roman" w:cs="Times New Roman"/>
+          <w:color w:val="000000"/>
+          <w:sz w:val="20"/>
           <w:szCs w:val="20"/>
         </w:rPr>
         <w:t xml:space="preserve"> </w:t>
@@ -102,40 +124,43 @@
           <w:rPr>
             <w:rStyle w:val="Hyperlink"/>
             <w:rFonts w:ascii="Times New Roman" w:eastAsia="Times New Roman" w:hAnsi="Times New Roman" w:cs="Times New Roman"/>
-            <w:sz w:val="21"/>
+            <w:sz w:val="20"/>
             <w:szCs w:val="20"/>
           </w:rPr>
-          <w:t>https://madeleine-gastonguay.netlify.app/</w:t>
+          <w:t>mgaston1@jh.e</w:t>
+        </w:r>
+        <w:r>
+          <w:rPr>
+            <w:rStyle w:val="Hyperlink"/>
+            <w:rFonts w:ascii="Times New Roman" w:eastAsia="Times New Roman" w:hAnsi="Times New Roman" w:cs="Times New Roman"/>
+            <w:sz w:val="20"/>
+            <w:szCs w:val="20"/>
+          </w:rPr>
+          <w:t>d</w:t>
+        </w:r>
+        <w:r>
+          <w:rPr>
+            <w:rStyle w:val="Hyperlink"/>
+            <w:rFonts w:ascii="Times New Roman" w:eastAsia="Times New Roman" w:hAnsi="Times New Roman" w:cs="Times New Roman"/>
+            <w:sz w:val="20"/>
+            <w:szCs w:val="20"/>
+          </w:rPr>
+          <w:t>u</w:t>
         </w:r>
       </w:hyperlink>
       <w:r>
         <w:rPr>
           <w:rFonts w:ascii="Times New Roman" w:eastAsia="Times New Roman" w:hAnsi="Times New Roman" w:cs="Times New Roman"/>
-          <w:sz w:val="21"/>
-          <w:szCs w:val="20"/>
-        </w:rPr>
-        <w:t xml:space="preserve"> </w:t>
-      </w:r>
-      <w:r>
-        <w:rPr>
-          <w:rFonts w:ascii="Times New Roman" w:eastAsia="Times New Roman" w:hAnsi="Times New Roman" w:cs="Times New Roman"/>
-          <w:sz w:val="21"/>
-          <w:szCs w:val="20"/>
-        </w:rPr>
-        <w:t xml:space="preserve">| </w:t>
-      </w:r>
-      <w:r>
-        <w:rPr>
-          <w:rFonts w:ascii="Times New Roman" w:eastAsia="Times New Roman" w:hAnsi="Times New Roman" w:cs="Times New Roman"/>
-          <w:sz w:val="21"/>
-          <w:szCs w:val="20"/>
-        </w:rPr>
-        <w:t>ORCID:</w:t>
-      </w:r>
-      <w:r>
-        <w:rPr>
-          <w:rFonts w:ascii="Times New Roman" w:eastAsia="Times New Roman" w:hAnsi="Times New Roman" w:cs="Times New Roman"/>
-          <w:sz w:val="21"/>
+          <w:sz w:val="20"/>
+          <w:szCs w:val="20"/>
+        </w:rPr>
+        <w:t xml:space="preserve"> |</w:t>
+      </w:r>
+      <w:r>
+        <w:rPr>
+          <w:rStyle w:val="Hyperlink"/>
+          <w:rFonts w:ascii="Times New Roman" w:eastAsia="Times New Roman" w:hAnsi="Times New Roman" w:cs="Times New Roman"/>
+          <w:sz w:val="20"/>
           <w:szCs w:val="20"/>
         </w:rPr>
         <w:t xml:space="preserve"> </w:t>
@@ -145,32 +170,139 @@
           <w:rPr>
             <w:rStyle w:val="Hyperlink"/>
             <w:rFonts w:ascii="Times New Roman" w:eastAsia="Times New Roman" w:hAnsi="Times New Roman" w:cs="Times New Roman"/>
-            <w:sz w:val="21"/>
+            <w:sz w:val="20"/>
             <w:szCs w:val="20"/>
           </w:rPr>
-          <w:t>0000-0002-5700-8543</w:t>
+          <w:t>https://ma</w:t>
+        </w:r>
+        <w:r>
+          <w:rPr>
+            <w:rStyle w:val="Hyperlink"/>
+            <w:rFonts w:ascii="Times New Roman" w:eastAsia="Times New Roman" w:hAnsi="Times New Roman" w:cs="Times New Roman"/>
+            <w:sz w:val="20"/>
+            <w:szCs w:val="20"/>
+          </w:rPr>
+          <w:t>d</w:t>
+        </w:r>
+        <w:r>
+          <w:rPr>
+            <w:rStyle w:val="Hyperlink"/>
+            <w:rFonts w:ascii="Times New Roman" w:eastAsia="Times New Roman" w:hAnsi="Times New Roman" w:cs="Times New Roman"/>
+            <w:sz w:val="20"/>
+            <w:szCs w:val="20"/>
+          </w:rPr>
+          <w:t>eleine-gastonguay.netlify.app/</w:t>
+        </w:r>
+      </w:hyperlink>
+      <w:r>
+        <w:rPr>
+          <w:rFonts w:ascii="Times New Roman" w:eastAsia="Times New Roman" w:hAnsi="Times New Roman" w:cs="Times New Roman"/>
+          <w:sz w:val="20"/>
+          <w:szCs w:val="20"/>
+        </w:rPr>
+        <w:t xml:space="preserve"> </w:t>
+      </w:r>
+      <w:r>
+        <w:rPr>
+          <w:rFonts w:ascii="Times New Roman" w:eastAsia="Times New Roman" w:hAnsi="Times New Roman" w:cs="Times New Roman"/>
+          <w:sz w:val="20"/>
+          <w:szCs w:val="20"/>
+        </w:rPr>
+        <w:t xml:space="preserve">| </w:t>
+      </w:r>
+      <w:r>
+        <w:rPr>
+          <w:rFonts w:ascii="Times New Roman" w:eastAsia="Times New Roman" w:hAnsi="Times New Roman" w:cs="Times New Roman"/>
+          <w:sz w:val="20"/>
+          <w:szCs w:val="20"/>
+        </w:rPr>
+        <w:t xml:space="preserve">ORCID: </w:t>
+      </w:r>
+      <w:hyperlink r:id="rId10" w:history="1">
+        <w:r>
+          <w:rPr>
+            <w:rStyle w:val="Hyperlink"/>
+            <w:rFonts w:ascii="Times New Roman" w:eastAsia="Times New Roman" w:hAnsi="Times New Roman" w:cs="Times New Roman"/>
+            <w:sz w:val="20"/>
+            <w:szCs w:val="20"/>
+          </w:rPr>
+          <w:t>0000</w:t>
+        </w:r>
+        <w:r>
+          <w:rPr>
+            <w:rStyle w:val="Hyperlink"/>
+            <w:rFonts w:ascii="Times New Roman" w:eastAsia="Times New Roman" w:hAnsi="Times New Roman" w:cs="Times New Roman"/>
+            <w:sz w:val="20"/>
+            <w:szCs w:val="20"/>
+          </w:rPr>
+          <w:t>-</w:t>
+        </w:r>
+        <w:r>
+          <w:rPr>
+            <w:rStyle w:val="Hyperlink"/>
+            <w:rFonts w:ascii="Times New Roman" w:eastAsia="Times New Roman" w:hAnsi="Times New Roman" w:cs="Times New Roman"/>
+            <w:sz w:val="20"/>
+            <w:szCs w:val="20"/>
+          </w:rPr>
+          <w:t>0002-5700-8543</w:t>
+        </w:r>
+      </w:hyperlink>
+      <w:r>
+        <w:rPr>
+          <w:rFonts w:ascii="Times New Roman" w:hAnsi="Times New Roman" w:cs="Times New Roman"/>
+          <w:sz w:val="20"/>
+          <w:szCs w:val="20"/>
+        </w:rPr>
+        <w:t xml:space="preserve"> </w:t>
+      </w:r>
+      <w:r>
+        <w:rPr>
+          <w:rFonts w:ascii="Times New Roman" w:eastAsia="Times New Roman" w:hAnsi="Times New Roman" w:cs="Times New Roman"/>
+          <w:sz w:val="20"/>
+          <w:szCs w:val="20"/>
+        </w:rPr>
+        <w:t xml:space="preserve">| </w:t>
+      </w:r>
+      <w:hyperlink r:id="rId11" w:history="1">
+        <w:r>
+          <w:rPr>
+            <w:rStyle w:val="Hyperlink"/>
+            <w:rFonts w:ascii="Times New Roman" w:eastAsia="Times New Roman" w:hAnsi="Times New Roman" w:cs="Times New Roman"/>
+            <w:sz w:val="20"/>
+            <w:szCs w:val="20"/>
+          </w:rPr>
+          <w:t>Google Schola</w:t>
+        </w:r>
+        <w:r>
+          <w:rPr>
+            <w:rStyle w:val="Hyperlink"/>
+            <w:rFonts w:ascii="Times New Roman" w:eastAsia="Times New Roman" w:hAnsi="Times New Roman" w:cs="Times New Roman"/>
+            <w:sz w:val="20"/>
+            <w:szCs w:val="20"/>
+          </w:rPr>
+          <w:t>r</w:t>
         </w:r>
       </w:hyperlink>
     </w:p>
     <w:p>
       <w:pPr>
-        <w:rPr>
-          <w:rFonts w:ascii="Times New Roman" w:eastAsia="Times New Roman" w:hAnsi="Times New Roman" w:cs="Times New Roman"/>
-          <w:sz w:val="20"/>
-          <w:szCs w:val="20"/>
-        </w:rPr>
-      </w:pPr>
-    </w:p>
-    <w:p>
-      <w:pPr>
+        <w:spacing w:before="120"/>
         <w:jc w:val="both"/>
+        <w:rPr>
+          <w:rFonts w:ascii="Times New Roman" w:eastAsia="Times New Roman" w:hAnsi="Times New Roman" w:cs="Times New Roman"/>
+          <w:sz w:val="20"/>
+          <w:szCs w:val="20"/>
+        </w:rPr>
+      </w:pPr>
+      <w:r>
         <w:rPr>
           <w:rFonts w:ascii="Times New Roman" w:eastAsia="Times New Roman" w:hAnsi="Times New Roman" w:cs="Times New Roman"/>
           <w:color w:val="000000" w:themeColor="text1"/>
           <w:sz w:val="21"/>
           <w:szCs w:val="21"/>
         </w:rPr>
-      </w:pPr>
+        <w:t>PhD candidate in Biomedical Engineering</w:t>
+      </w:r>
       <w:r>
         <w:rPr>
           <w:rFonts w:ascii="Times New Roman" w:eastAsia="Times New Roman" w:hAnsi="Times New Roman" w:cs="Times New Roman"/>
@@ -178,7 +310,7 @@
           <w:sz w:val="21"/>
           <w:szCs w:val="21"/>
         </w:rPr>
-        <w:t xml:space="preserve">PhD candidate in Biomedical Engineering with expertise in mechanistic modeling, viral dynamics, </w:t>
+        <w:t xml:space="preserve"> (focus area: Computational Medicine)</w:t>
       </w:r>
       <w:r>
         <w:rPr>
@@ -187,7 +319,7 @@
           <w:sz w:val="21"/>
           <w:szCs w:val="21"/>
         </w:rPr>
-        <w:t xml:space="preserve">QSP, </w:t>
+        <w:t xml:space="preserve"> with expertise in mechanistic modeling, viral dynamics, </w:t>
       </w:r>
       <w:r>
         <w:rPr>
@@ -196,7 +328,7 @@
           <w:sz w:val="21"/>
           <w:szCs w:val="21"/>
         </w:rPr>
-        <w:t>and Bayesian inference</w:t>
+        <w:t xml:space="preserve">QSP, </w:t>
       </w:r>
       <w:r>
         <w:rPr>
@@ -205,7 +337,7 @@
           <w:sz w:val="21"/>
           <w:szCs w:val="21"/>
         </w:rPr>
-        <w:t xml:space="preserve">. </w:t>
+        <w:t>and Bayesian inference</w:t>
       </w:r>
       <w:r>
         <w:rPr>
@@ -214,7 +346,7 @@
           <w:sz w:val="21"/>
           <w:szCs w:val="21"/>
         </w:rPr>
-        <w:t>Skilled in building ODE, stochastic, and nonlinear mixed</w:t>
+        <w:t xml:space="preserve">. </w:t>
       </w:r>
       <w:r>
         <w:rPr>
@@ -223,7 +355,7 @@
           <w:sz w:val="21"/>
           <w:szCs w:val="21"/>
         </w:rPr>
-        <w:t xml:space="preserve"> </w:t>
+        <w:t>Skilled in building ODE, stochastic, and nonlinear mixed</w:t>
       </w:r>
       <w:r>
         <w:rPr>
@@ -232,7 +364,7 @@
           <w:sz w:val="21"/>
           <w:szCs w:val="21"/>
         </w:rPr>
-        <w:t>effects</w:t>
+        <w:t xml:space="preserve"> </w:t>
       </w:r>
       <w:r>
         <w:rPr>
@@ -241,7 +373,7 @@
           <w:sz w:val="21"/>
           <w:szCs w:val="21"/>
         </w:rPr>
-        <w:t xml:space="preserve"> </w:t>
+        <w:t>effects</w:t>
       </w:r>
       <w:r>
         <w:rPr>
@@ -250,7 +382,7 @@
           <w:sz w:val="21"/>
           <w:szCs w:val="21"/>
         </w:rPr>
-        <w:t xml:space="preserve">models to </w:t>
+        <w:t xml:space="preserve"> </w:t>
       </w:r>
       <w:r>
         <w:rPr>
@@ -259,7 +391,7 @@
           <w:sz w:val="21"/>
           <w:szCs w:val="21"/>
         </w:rPr>
-        <w:t xml:space="preserve">gain mechanistic insights and </w:t>
+        <w:t xml:space="preserve">models to </w:t>
       </w:r>
       <w:r>
         <w:rPr>
@@ -268,7 +400,7 @@
           <w:sz w:val="21"/>
           <w:szCs w:val="21"/>
         </w:rPr>
-        <w:t>support therapeutic design. Seeking a</w:t>
+        <w:t xml:space="preserve">gain mechanistic insights and </w:t>
       </w:r>
       <w:r>
         <w:rPr>
@@ -277,7 +409,7 @@
           <w:sz w:val="21"/>
           <w:szCs w:val="21"/>
         </w:rPr>
-        <w:t xml:space="preserve">n industry </w:t>
+        <w:t>support therapeutic design. Seeking a</w:t>
       </w:r>
       <w:r>
         <w:rPr>
@@ -286,7 +418,25 @@
           <w:sz w:val="21"/>
           <w:szCs w:val="21"/>
         </w:rPr>
+        <w:t xml:space="preserve">n industry </w:t>
+      </w:r>
+      <w:r>
+        <w:rPr>
+          <w:rFonts w:ascii="Times New Roman" w:eastAsia="Times New Roman" w:hAnsi="Times New Roman" w:cs="Times New Roman"/>
+          <w:color w:val="000000" w:themeColor="text1"/>
+          <w:sz w:val="21"/>
+          <w:szCs w:val="21"/>
+        </w:rPr>
         <w:t>internship applying mathematical</w:t>
+      </w:r>
+      <w:r>
+        <w:rPr>
+          <w:rFonts w:ascii="Times New Roman" w:eastAsia="Times New Roman" w:hAnsi="Times New Roman" w:cs="Times New Roman"/>
+          <w:color w:val="000000" w:themeColor="text1"/>
+          <w:sz w:val="21"/>
+          <w:szCs w:val="21"/>
+        </w:rPr>
+        <w:t xml:space="preserve"> and statistical</w:t>
       </w:r>
       <w:r>
         <w:rPr>
@@ -598,7 +748,27 @@
           <w:sz w:val="20"/>
           <w:szCs w:val="20"/>
         </w:rPr>
-        <w:t xml:space="preserve"> R (</w:t>
+        <w:t xml:space="preserve"> </w:t>
+      </w:r>
+      <w:r>
+        <w:rPr>
+          <w:rFonts w:ascii="Times New Roman" w:eastAsia="Times New Roman" w:hAnsi="Times New Roman" w:cs="Times New Roman"/>
+          <w:bCs/>
+          <w:color w:val="000000"/>
+          <w:sz w:val="20"/>
+          <w:szCs w:val="20"/>
+        </w:rPr>
+        <w:t xml:space="preserve">Bash, </w:t>
+      </w:r>
+      <w:r>
+        <w:rPr>
+          <w:rFonts w:ascii="Times New Roman" w:eastAsia="Times New Roman" w:hAnsi="Times New Roman" w:cs="Times New Roman"/>
+          <w:bCs/>
+          <w:color w:val="000000"/>
+          <w:sz w:val="20"/>
+          <w:szCs w:val="20"/>
+        </w:rPr>
+        <w:t>R (</w:t>
       </w:r>
       <w:proofErr w:type="spellStart"/>
       <w:r>
@@ -724,28 +894,40 @@
           <w:sz w:val="20"/>
           <w:szCs w:val="20"/>
         </w:rPr>
-        <w:t xml:space="preserve"> HPC with SLURM</w:t>
-      </w:r>
-      <w:r>
-        <w:rPr>
-          <w:rFonts w:ascii="Times New Roman" w:eastAsia="Times New Roman" w:hAnsi="Times New Roman" w:cs="Times New Roman"/>
-          <w:bCs/>
-          <w:color w:val="000000"/>
-          <w:sz w:val="20"/>
-          <w:szCs w:val="20"/>
-        </w:rPr>
-        <w:t>, SQL, B</w:t>
-      </w:r>
-      <w:r>
-        <w:rPr>
-          <w:rFonts w:ascii="Times New Roman" w:eastAsia="Times New Roman" w:hAnsi="Times New Roman" w:cs="Times New Roman"/>
-          <w:bCs/>
-          <w:color w:val="000000"/>
-          <w:sz w:val="20"/>
-          <w:szCs w:val="20"/>
-        </w:rPr>
-        <w:t>ash</w:t>
-      </w:r>
+        <w:t xml:space="preserve"> HPC</w:t>
+      </w:r>
+      <w:r>
+        <w:rPr>
+          <w:rFonts w:ascii="Times New Roman" w:eastAsia="Times New Roman" w:hAnsi="Times New Roman" w:cs="Times New Roman"/>
+          <w:bCs/>
+          <w:color w:val="000000"/>
+          <w:sz w:val="20"/>
+          <w:szCs w:val="20"/>
+        </w:rPr>
+        <w:t>/SLURM</w:t>
+      </w:r>
+      <w:r>
+        <w:rPr>
+          <w:rFonts w:ascii="Times New Roman" w:eastAsia="Times New Roman" w:hAnsi="Times New Roman" w:cs="Times New Roman"/>
+          <w:bCs/>
+          <w:color w:val="000000"/>
+          <w:sz w:val="20"/>
+          <w:szCs w:val="20"/>
+        </w:rPr>
+        <w:t xml:space="preserve">, SQL, </w:t>
+      </w:r>
+      <w:proofErr w:type="spellStart"/>
+      <w:r>
+        <w:rPr>
+          <w:rFonts w:ascii="Times New Roman" w:eastAsia="Times New Roman" w:hAnsi="Times New Roman" w:cs="Times New Roman"/>
+          <w:bCs/>
+          <w:color w:val="000000"/>
+          <w:sz w:val="20"/>
+          <w:szCs w:val="20"/>
+        </w:rPr>
+        <w:t>Monolix</w:t>
+      </w:r>
+      <w:proofErr w:type="spellEnd"/>
       <w:r>
         <w:rPr>
           <w:rFonts w:ascii="Times New Roman" w:eastAsia="Times New Roman" w:hAnsi="Times New Roman" w:cs="Times New Roman"/>
@@ -756,27 +938,15 @@
         </w:rPr>
         <w:t xml:space="preserve">, </w:t>
       </w:r>
-      <w:proofErr w:type="spellStart"/>
-      <w:r>
-        <w:rPr>
-          <w:rFonts w:ascii="Times New Roman" w:eastAsia="Times New Roman" w:hAnsi="Times New Roman" w:cs="Times New Roman"/>
-          <w:bCs/>
-          <w:color w:val="000000"/>
-          <w:sz w:val="20"/>
-          <w:szCs w:val="20"/>
-        </w:rPr>
-        <w:t>Monolix</w:t>
-      </w:r>
-      <w:proofErr w:type="spellEnd"/>
-      <w:r>
-        <w:rPr>
-          <w:rFonts w:ascii="Times New Roman" w:eastAsia="Times New Roman" w:hAnsi="Times New Roman" w:cs="Times New Roman"/>
-          <w:bCs/>
-          <w:color w:val="000000"/>
-          <w:sz w:val="20"/>
-          <w:szCs w:val="20"/>
-        </w:rPr>
-        <w:t>, JAGS</w:t>
+      <w:r>
+        <w:rPr>
+          <w:rFonts w:ascii="Times New Roman" w:eastAsia="Times New Roman" w:hAnsi="Times New Roman" w:cs="Times New Roman"/>
+          <w:bCs/>
+          <w:color w:val="000000"/>
+          <w:sz w:val="20"/>
+          <w:szCs w:val="20"/>
+        </w:rPr>
+        <w:t>Stan, JAGS</w:t>
       </w:r>
     </w:p>
     <w:p>
@@ -1761,16 +1931,7 @@
           <w:sz w:val="20"/>
           <w:szCs w:val="20"/>
         </w:rPr>
-        <w:t>5 contributed talks,</w:t>
-      </w:r>
-      <w:r>
-        <w:rPr>
-          <w:rFonts w:ascii="Times New Roman" w:eastAsia="Times New Roman" w:hAnsi="Times New Roman" w:cs="Times New Roman"/>
-          <w:color w:val="000000"/>
-          <w:sz w:val="20"/>
-          <w:szCs w:val="20"/>
-        </w:rPr>
-        <w:t xml:space="preserve"> </w:t>
+        <w:t xml:space="preserve">5 contributed talks, </w:t>
       </w:r>
       <w:r>
         <w:rPr>
@@ -1798,6 +1959,15 @@
           <w:szCs w:val="20"/>
         </w:rPr>
         <w:t>s, 2 manuscripts</w:t>
+      </w:r>
+      <w:r>
+        <w:rPr>
+          <w:rFonts w:ascii="Times New Roman" w:eastAsia="Times New Roman" w:hAnsi="Times New Roman" w:cs="Times New Roman"/>
+          <w:color w:val="000000"/>
+          <w:sz w:val="20"/>
+          <w:szCs w:val="20"/>
+        </w:rPr>
+        <w:t xml:space="preserve"> in preparation</w:t>
       </w:r>
     </w:p>
     <w:tbl>
@@ -2021,7 +2191,49 @@
           <w:sz w:val="20"/>
           <w:szCs w:val="20"/>
         </w:rPr>
-        <w:t xml:space="preserve">a Bayesian model selection approach to mediation analysis that is flexible in both data inputs and </w:t>
+        <w:t xml:space="preserve">a Bayesian model selection approach to mediation analysis </w:t>
+      </w:r>
+      <w:r>
+        <w:rPr>
+          <w:rFonts w:ascii="Times New Roman" w:eastAsia="Times New Roman" w:hAnsi="Times New Roman" w:cs="Times New Roman"/>
+          <w:bCs/>
+          <w:color w:val="000000"/>
+          <w:sz w:val="20"/>
+          <w:szCs w:val="20"/>
+        </w:rPr>
+        <w:t>(</w:t>
+      </w:r>
+      <w:proofErr w:type="spellStart"/>
+      <w:r>
+        <w:rPr>
+          <w:rFonts w:ascii="Times New Roman" w:eastAsia="Times New Roman" w:hAnsi="Times New Roman" w:cs="Times New Roman"/>
+          <w:bCs/>
+          <w:color w:val="000000"/>
+          <w:sz w:val="20"/>
+          <w:szCs w:val="20"/>
+        </w:rPr>
+        <w:t>bmediatR</w:t>
+      </w:r>
+      <w:proofErr w:type="spellEnd"/>
+      <w:r>
+        <w:rPr>
+          <w:rFonts w:ascii="Times New Roman" w:eastAsia="Times New Roman" w:hAnsi="Times New Roman" w:cs="Times New Roman"/>
+          <w:bCs/>
+          <w:color w:val="000000"/>
+          <w:sz w:val="20"/>
+          <w:szCs w:val="20"/>
+        </w:rPr>
+        <w:t xml:space="preserve">) </w:t>
+      </w:r>
+      <w:r>
+        <w:rPr>
+          <w:rFonts w:ascii="Times New Roman" w:eastAsia="Times New Roman" w:hAnsi="Times New Roman" w:cs="Times New Roman"/>
+          <w:bCs/>
+          <w:color w:val="000000"/>
+          <w:sz w:val="20"/>
+          <w:szCs w:val="20"/>
+        </w:rPr>
+        <w:t xml:space="preserve">that is flexible in both data inputs and </w:t>
       </w:r>
       <w:r>
         <w:rPr>
@@ -2041,47 +2253,7 @@
           <w:sz w:val="20"/>
           <w:szCs w:val="20"/>
         </w:rPr>
-        <w:t>inferences, and extend</w:t>
-      </w:r>
-      <w:r>
-        <w:rPr>
-          <w:rFonts w:ascii="Times New Roman" w:eastAsia="Times New Roman" w:hAnsi="Times New Roman" w:cs="Times New Roman"/>
-          <w:bCs/>
-          <w:color w:val="000000"/>
-          <w:sz w:val="20"/>
-          <w:szCs w:val="20"/>
-        </w:rPr>
-        <w:t>ed</w:t>
-      </w:r>
-      <w:r>
-        <w:rPr>
-          <w:rFonts w:ascii="Times New Roman" w:eastAsia="Times New Roman" w:hAnsi="Times New Roman" w:cs="Times New Roman"/>
-          <w:bCs/>
-          <w:color w:val="000000"/>
-          <w:sz w:val="20"/>
-          <w:szCs w:val="20"/>
-        </w:rPr>
-        <w:t xml:space="preserve"> it to</w:t>
-      </w:r>
-      <w:r>
-        <w:rPr>
-          <w:rFonts w:ascii="Times New Roman" w:eastAsia="Times New Roman" w:hAnsi="Times New Roman" w:cs="Times New Roman"/>
-          <w:bCs/>
-          <w:color w:val="000000"/>
-          <w:sz w:val="20"/>
-          <w:szCs w:val="20"/>
-        </w:rPr>
-        <w:t xml:space="preserve"> </w:t>
-      </w:r>
-      <w:r>
-        <w:rPr>
-          <w:rFonts w:ascii="Times New Roman" w:eastAsia="Times New Roman" w:hAnsi="Times New Roman" w:cs="Times New Roman"/>
-          <w:bCs/>
-          <w:color w:val="000000"/>
-          <w:sz w:val="20"/>
-          <w:szCs w:val="20"/>
-        </w:rPr>
-        <w:t>moderated mediation</w:t>
+        <w:t>inferences</w:t>
       </w:r>
     </w:p>
     <w:p>
@@ -2847,7 +3019,25 @@
           <w:sz w:val="20"/>
           <w:szCs w:val="20"/>
         </w:rPr>
-        <w:t xml:space="preserve">2 poster presentations </w:t>
+        <w:t>2 poster presentations</w:t>
+      </w:r>
+      <w:r>
+        <w:rPr>
+          <w:rFonts w:ascii="Times New Roman" w:eastAsia="Times New Roman" w:hAnsi="Times New Roman" w:cs="Times New Roman"/>
+          <w:color w:val="000000"/>
+          <w:sz w:val="20"/>
+          <w:szCs w:val="20"/>
+        </w:rPr>
+        <w:t>, foundational pipeline for the Vera-Licona lab</w:t>
+      </w:r>
+      <w:r>
+        <w:rPr>
+          <w:rFonts w:ascii="Times New Roman" w:eastAsia="Times New Roman" w:hAnsi="Times New Roman" w:cs="Times New Roman"/>
+          <w:color w:val="000000"/>
+          <w:sz w:val="20"/>
+          <w:szCs w:val="20"/>
+        </w:rPr>
+        <w:t xml:space="preserve"> </w:t>
       </w:r>
     </w:p>
     <w:tbl>
@@ -2917,7 +3107,27 @@
                 <w:sz w:val="20"/>
                 <w:szCs w:val="20"/>
               </w:rPr>
-              <w:t>, Simsbury, CT</w:t>
+              <w:t xml:space="preserve">, </w:t>
+            </w:r>
+            <w:proofErr w:type="spellStart"/>
+            <w:r>
+              <w:rPr>
+                <w:rFonts w:ascii="Times New Roman" w:eastAsia="Times New Roman" w:hAnsi="Times New Roman" w:cs="Times New Roman"/>
+                <w:color w:val="000000"/>
+                <w:sz w:val="20"/>
+                <w:szCs w:val="20"/>
+              </w:rPr>
+              <w:t>Tariffville</w:t>
+            </w:r>
+            <w:proofErr w:type="spellEnd"/>
+            <w:r>
+              <w:rPr>
+                <w:rFonts w:ascii="Times New Roman" w:eastAsia="Times New Roman" w:hAnsi="Times New Roman" w:cs="Times New Roman"/>
+                <w:color w:val="000000"/>
+                <w:sz w:val="20"/>
+                <w:szCs w:val="20"/>
+              </w:rPr>
+              <w:t>, CT</w:t>
             </w:r>
           </w:p>
           <w:p>
@@ -3643,7 +3853,7 @@
     <w:tbl>
       <w:tblPr>
         <w:tblStyle w:val="TableGrid"/>
-        <w:tblW w:w="10908" w:type="dxa"/>
+        <w:tblW w:w="11070" w:type="dxa"/>
         <w:tblInd w:w="-90" w:type="dxa"/>
         <w:tblBorders>
           <w:top w:val="none" w:sz="0" w:space="0" w:color="auto"/>
@@ -3653,10 +3863,11 @@
           <w:insideH w:val="none" w:sz="0" w:space="0" w:color="auto"/>
           <w:insideV w:val="none" w:sz="0" w:space="0" w:color="auto"/>
         </w:tblBorders>
+        <w:tblLayout w:type="fixed"/>
         <w:tblLook w:val="04A0" w:firstRow="1" w:lastRow="0" w:firstColumn="1" w:lastColumn="0" w:noHBand="0" w:noVBand="1"/>
       </w:tblPr>
       <w:tblGrid>
-        <w:gridCol w:w="8190"/>
+        <w:gridCol w:w="8352"/>
         <w:gridCol w:w="2718"/>
       </w:tblGrid>
       <w:tr>
@@ -3665,7 +3876,7 @@
         </w:trPr>
         <w:tc>
           <w:tcPr>
-            <w:tcW w:w="8190" w:type="dxa"/>
+            <w:tcW w:w="8352" w:type="dxa"/>
           </w:tcPr>
           <w:p>
             <w:pPr>
@@ -3732,6 +3943,7 @@
               </w:rPr>
               <w:t xml:space="preserve"> Research Group, </w:t>
             </w:r>
+            <w:proofErr w:type="spellStart"/>
             <w:r>
               <w:rPr>
                 <w:rFonts w:ascii="Times New Roman" w:eastAsia="Times New Roman" w:hAnsi="Times New Roman" w:cs="Times New Roman"/>
@@ -3739,7 +3951,17 @@
                 <w:sz w:val="20"/>
                 <w:szCs w:val="20"/>
               </w:rPr>
-              <w:t>Simsbury, CT</w:t>
+              <w:t>Tariffville</w:t>
+            </w:r>
+            <w:proofErr w:type="spellEnd"/>
+            <w:r>
+              <w:rPr>
+                <w:rFonts w:ascii="Times New Roman" w:eastAsia="Times New Roman" w:hAnsi="Times New Roman" w:cs="Times New Roman"/>
+                <w:bCs/>
+                <w:sz w:val="20"/>
+                <w:szCs w:val="20"/>
+              </w:rPr>
+              <w:t>, CT</w:t>
             </w:r>
           </w:p>
           <w:p>
@@ -4137,23 +4359,13 @@
         </w:rPr>
         <w:t xml:space="preserve">, </w:t>
       </w:r>
-      <w:proofErr w:type="spellStart"/>
-      <w:r>
-        <w:rPr>
-          <w:color w:val="000000"/>
-          <w:sz w:val="20"/>
-          <w:szCs w:val="20"/>
-        </w:rPr>
-        <w:t>Szymula</w:t>
-      </w:r>
-      <w:proofErr w:type="spellEnd"/>
-      <w:r>
-        <w:rPr>
-          <w:color w:val="000000"/>
-          <w:sz w:val="20"/>
-          <w:szCs w:val="20"/>
-        </w:rPr>
-        <w:t xml:space="preserve"> A</w:t>
+      <w:r>
+        <w:rPr>
+          <w:color w:val="000000"/>
+          <w:sz w:val="20"/>
+          <w:szCs w:val="20"/>
+        </w:rPr>
+        <w:t>Szymula A</w:t>
       </w:r>
       <w:r>
         <w:rPr>
@@ -4170,43 +4382,7 @@
           <w:sz w:val="20"/>
           <w:szCs w:val="20"/>
         </w:rPr>
-        <w:t xml:space="preserve">, </w:t>
-      </w:r>
-      <w:proofErr w:type="spellStart"/>
-      <w:r>
-        <w:rPr>
-          <w:color w:val="000000"/>
-          <w:sz w:val="20"/>
-          <w:szCs w:val="20"/>
-        </w:rPr>
-        <w:t>Gerold</w:t>
-      </w:r>
-      <w:proofErr w:type="spellEnd"/>
-      <w:r>
-        <w:rPr>
-          <w:color w:val="000000"/>
-          <w:sz w:val="20"/>
-          <w:szCs w:val="20"/>
-        </w:rPr>
-        <w:t xml:space="preserve"> J, Li S, </w:t>
-      </w:r>
-      <w:proofErr w:type="spellStart"/>
-      <w:r>
-        <w:rPr>
-          <w:color w:val="000000"/>
-          <w:sz w:val="20"/>
-          <w:szCs w:val="20"/>
-        </w:rPr>
-        <w:t>Lomonte</w:t>
-      </w:r>
-      <w:proofErr w:type="spellEnd"/>
-      <w:r>
-        <w:rPr>
-          <w:color w:val="000000"/>
-          <w:sz w:val="20"/>
-          <w:szCs w:val="20"/>
-        </w:rPr>
-        <w:t xml:space="preserve"> P, Simas JP, Hill AL, </w:t>
+        <w:t xml:space="preserve">, Gerold J, Li S, Lomonte P, Simas JP, Hill AL, </w:t>
       </w:r>
       <w:r>
         <w:rPr>
@@ -4309,23 +4485,13 @@
         </w:rPr>
         <w:t xml:space="preserve">, </w:t>
       </w:r>
-      <w:proofErr w:type="spellStart"/>
-      <w:r>
-        <w:rPr>
-          <w:color w:val="000000"/>
-          <w:sz w:val="20"/>
-          <w:szCs w:val="20"/>
-        </w:rPr>
-        <w:t>Gerold</w:t>
-      </w:r>
-      <w:proofErr w:type="spellEnd"/>
-      <w:r>
-        <w:rPr>
-          <w:color w:val="000000"/>
-          <w:sz w:val="20"/>
-          <w:szCs w:val="20"/>
-        </w:rPr>
-        <w:t xml:space="preserve"> J</w:t>
+      <w:r>
+        <w:rPr>
+          <w:color w:val="000000"/>
+          <w:sz w:val="20"/>
+          <w:szCs w:val="20"/>
+        </w:rPr>
+        <w:t>Gerold J</w:t>
       </w:r>
       <w:r>
         <w:rPr>
@@ -4351,25 +4517,7 @@
           <w:sz w:val="20"/>
           <w:szCs w:val="20"/>
         </w:rPr>
-        <w:t xml:space="preserve">, </w:t>
-      </w:r>
-      <w:proofErr w:type="spellStart"/>
-      <w:r>
-        <w:rPr>
-          <w:color w:val="000000"/>
-          <w:sz w:val="20"/>
-          <w:szCs w:val="20"/>
-        </w:rPr>
-        <w:t>Balelli</w:t>
-      </w:r>
-      <w:proofErr w:type="spellEnd"/>
-      <w:r>
-        <w:rPr>
-          <w:color w:val="000000"/>
-          <w:sz w:val="20"/>
-          <w:szCs w:val="20"/>
-        </w:rPr>
-        <w:t xml:space="preserve"> I, Pasin C, Li JZ, Barouch DH, Whitney JB, Hill AL</w:t>
+        <w:t>, Balelli I, Pasin C, Li JZ, Barouch DH, Whitney JB, Hill AL</w:t>
       </w:r>
       <w:r>
         <w:rPr>
@@ -4543,7 +4691,25 @@
           <w:szCs w:val="20"/>
         </w:rPr>
         <w:br/>
-        <w:t>machine learning. Ophthalmology Science, https://doi.org/10.1016/j.xops.2025.100785.</w:t>
+        <w:t>machine learning</w:t>
+      </w:r>
+      <w:r>
+        <w:rPr>
+          <w:i/>
+          <w:iCs/>
+          <w:color w:val="000000"/>
+          <w:sz w:val="20"/>
+          <w:szCs w:val="20"/>
+        </w:rPr>
+        <w:t>. Ophthalmology Science</w:t>
+      </w:r>
+      <w:r>
+        <w:rPr>
+          <w:color w:val="000000"/>
+          <w:sz w:val="20"/>
+          <w:szCs w:val="20"/>
+        </w:rPr>
+        <w:t>, https://doi.org/10.1016/j.xops.2025.100785.</w:t>
       </w:r>
     </w:p>
     <w:p>
@@ -4571,7 +4737,25 @@
           <w:sz w:val="20"/>
           <w:szCs w:val="20"/>
         </w:rPr>
-        <w:t>, Keele, G. R., &amp; Churchill, G. A. (2023). The trouble with triples: Examining the impact of measurement error in mediation analysis. Genetics, 224(1), iyad045. https://doi.org/10.1093/genetics/iyad045</w:t>
+        <w:t xml:space="preserve">, Keele, G. R., &amp; Churchill, G. A. (2023). The trouble with triples: Examining the impact of measurement error in mediation analysis. </w:t>
+      </w:r>
+      <w:r>
+        <w:rPr>
+          <w:i/>
+          <w:iCs/>
+          <w:color w:val="000000"/>
+          <w:sz w:val="20"/>
+          <w:szCs w:val="20"/>
+        </w:rPr>
+        <w:t>Genetics</w:t>
+      </w:r>
+      <w:r>
+        <w:rPr>
+          <w:color w:val="000000"/>
+          <w:sz w:val="20"/>
+          <w:szCs w:val="20"/>
+        </w:rPr>
+        <w:t>, 224(1), iyad045. https://doi.org/10.1093/genetics/iyad045</w:t>
       </w:r>
     </w:p>
     <w:p>
@@ -4607,7 +4791,25 @@
           <w:sz w:val="20"/>
           <w:szCs w:val="20"/>
         </w:rPr>
-        <w:t>, Churchill, G. A., &amp; Valdar, W. (2022). A Bayesian model selection approach to mediation analysis. PLOS Genetics, 18(5), e1010184. https://doi.org/10.1371/journal.pgen.1010184</w:t>
+        <w:t xml:space="preserve">, Churchill, G. A., &amp; Valdar, W. (2022). A Bayesian model selection approach to mediation analysis. </w:t>
+      </w:r>
+      <w:r>
+        <w:rPr>
+          <w:i/>
+          <w:iCs/>
+          <w:color w:val="000000"/>
+          <w:sz w:val="20"/>
+          <w:szCs w:val="20"/>
+        </w:rPr>
+        <w:t>PLOS Genetics</w:t>
+      </w:r>
+      <w:r>
+        <w:rPr>
+          <w:color w:val="000000"/>
+          <w:sz w:val="20"/>
+          <w:szCs w:val="20"/>
+        </w:rPr>
+        <w:t>, 18(5), e1010184. https://doi.org/10.1371/journal.pgen.1010184</w:t>
       </w:r>
     </w:p>
     <w:p>
@@ -4620,23 +4822,13 @@
           <w:szCs w:val="20"/>
         </w:rPr>
       </w:pPr>
-      <w:proofErr w:type="spellStart"/>
-      <w:r>
-        <w:rPr>
-          <w:color w:val="000000"/>
-          <w:sz w:val="20"/>
-          <w:szCs w:val="20"/>
-        </w:rPr>
-        <w:t>Utsey</w:t>
-      </w:r>
-      <w:proofErr w:type="spellEnd"/>
-      <w:r>
-        <w:rPr>
-          <w:color w:val="000000"/>
-          <w:sz w:val="20"/>
-          <w:szCs w:val="20"/>
-        </w:rPr>
-        <w:t xml:space="preserve">, K., </w:t>
+      <w:r>
+        <w:rPr>
+          <w:color w:val="000000"/>
+          <w:sz w:val="20"/>
+          <w:szCs w:val="20"/>
+        </w:rPr>
+        <w:t xml:space="preserve">Utsey, K., </w:t>
       </w:r>
       <w:r>
         <w:rPr>
@@ -5040,134 +5232,13 @@
       <w:r>
         <w:rPr>
           <w:bCs/>
-          <w:color w:val="000000"/>
-          <w:sz w:val="20"/>
-          <w:szCs w:val="20"/>
-        </w:rPr>
-        <w:t xml:space="preserve">Gastonguay MS, </w:t>
-      </w:r>
-      <w:r>
-        <w:rPr>
-          <w:bCs/>
-          <w:color w:val="000000"/>
-          <w:sz w:val="20"/>
-          <w:szCs w:val="20"/>
-        </w:rPr>
-        <w:t>Prague</w:t>
-      </w:r>
-      <w:r>
-        <w:rPr>
-          <w:bCs/>
-          <w:color w:val="000000"/>
-          <w:sz w:val="20"/>
-          <w:szCs w:val="20"/>
-        </w:rPr>
-        <w:t xml:space="preserve"> M, </w:t>
-      </w:r>
-      <w:proofErr w:type="spellStart"/>
-      <w:r>
-        <w:rPr>
-          <w:bCs/>
-          <w:color w:val="000000"/>
-          <w:sz w:val="20"/>
-          <w:szCs w:val="20"/>
-        </w:rPr>
-        <w:t>Gerold</w:t>
-      </w:r>
-      <w:proofErr w:type="spellEnd"/>
-      <w:r>
-        <w:rPr>
-          <w:bCs/>
-          <w:color w:val="000000"/>
-          <w:sz w:val="20"/>
-          <w:szCs w:val="20"/>
-        </w:rPr>
-        <w:t xml:space="preserve"> JM, </w:t>
-      </w:r>
-      <w:proofErr w:type="spellStart"/>
-      <w:r>
-        <w:rPr>
-          <w:bCs/>
-          <w:color w:val="000000"/>
-          <w:sz w:val="20"/>
-          <w:szCs w:val="20"/>
-        </w:rPr>
-        <w:t>Balelli</w:t>
-      </w:r>
-      <w:proofErr w:type="spellEnd"/>
-      <w:r>
-        <w:rPr>
-          <w:bCs/>
-          <w:color w:val="000000"/>
-          <w:sz w:val="20"/>
-          <w:szCs w:val="20"/>
-        </w:rPr>
-        <w:t xml:space="preserve"> I, </w:t>
-      </w:r>
-      <w:r>
-        <w:rPr>
-          <w:bCs/>
-          <w:color w:val="000000"/>
-          <w:sz w:val="20"/>
-          <w:szCs w:val="20"/>
-        </w:rPr>
-        <w:t>Pasin</w:t>
-      </w:r>
-      <w:r>
-        <w:rPr>
-          <w:bCs/>
-          <w:color w:val="000000"/>
-          <w:sz w:val="20"/>
-          <w:szCs w:val="20"/>
-        </w:rPr>
-        <w:t xml:space="preserve"> C, Li JZ, </w:t>
-      </w:r>
-      <w:r>
-        <w:rPr>
-          <w:bCs/>
-          <w:color w:val="000000"/>
-          <w:sz w:val="20"/>
-          <w:szCs w:val="20"/>
-        </w:rPr>
-        <w:t>Barouch</w:t>
-      </w:r>
-      <w:r>
-        <w:rPr>
-          <w:bCs/>
-          <w:color w:val="000000"/>
-          <w:sz w:val="20"/>
-          <w:szCs w:val="20"/>
-        </w:rPr>
-        <w:t xml:space="preserve"> DH, </w:t>
-      </w:r>
-      <w:r>
-        <w:rPr>
-          <w:bCs/>
-          <w:color w:val="000000"/>
-          <w:sz w:val="20"/>
-          <w:szCs w:val="20"/>
-        </w:rPr>
-        <w:t>Whitney</w:t>
-      </w:r>
-      <w:r>
-        <w:rPr>
-          <w:bCs/>
-          <w:color w:val="000000"/>
-          <w:sz w:val="20"/>
-          <w:szCs w:val="20"/>
-        </w:rPr>
-        <w:t xml:space="preserve"> JB, Hill, AL, </w:t>
-      </w:r>
-      <w:r>
-        <w:rPr>
-          <w:bCs/>
           <w:i/>
           <w:iCs/>
           <w:color w:val="000000"/>
           <w:sz w:val="20"/>
           <w:szCs w:val="20"/>
         </w:rPr>
-        <w:t>Using mixed effects models to quantify the effects of single and combination immunotherapy on HIV/SIV rebound kinetics</w:t>
+        <w:t>Viral rebound kinetics following single and combination immunotherapy for HIV/SIV</w:t>
       </w:r>
       <w:r>
         <w:rPr>
@@ -5212,127 +5283,6 @@
       <w:r>
         <w:rPr>
           <w:bCs/>
-          <w:color w:val="000000"/>
-          <w:sz w:val="20"/>
-          <w:szCs w:val="20"/>
-        </w:rPr>
-        <w:t xml:space="preserve">Gastonguay MS, </w:t>
-      </w:r>
-      <w:r>
-        <w:rPr>
-          <w:bCs/>
-          <w:color w:val="000000"/>
-          <w:sz w:val="20"/>
-          <w:szCs w:val="20"/>
-        </w:rPr>
-        <w:t>Prague</w:t>
-      </w:r>
-      <w:r>
-        <w:rPr>
-          <w:bCs/>
-          <w:color w:val="000000"/>
-          <w:sz w:val="20"/>
-          <w:szCs w:val="20"/>
-        </w:rPr>
-        <w:t xml:space="preserve"> M, </w:t>
-      </w:r>
-      <w:proofErr w:type="spellStart"/>
-      <w:r>
-        <w:rPr>
-          <w:bCs/>
-          <w:color w:val="000000"/>
-          <w:sz w:val="20"/>
-          <w:szCs w:val="20"/>
-        </w:rPr>
-        <w:t>Gerold</w:t>
-      </w:r>
-      <w:proofErr w:type="spellEnd"/>
-      <w:r>
-        <w:rPr>
-          <w:bCs/>
-          <w:color w:val="000000"/>
-          <w:sz w:val="20"/>
-          <w:szCs w:val="20"/>
-        </w:rPr>
-        <w:t xml:space="preserve"> JM, </w:t>
-      </w:r>
-      <w:proofErr w:type="spellStart"/>
-      <w:r>
-        <w:rPr>
-          <w:bCs/>
-          <w:color w:val="000000"/>
-          <w:sz w:val="20"/>
-          <w:szCs w:val="20"/>
-        </w:rPr>
-        <w:t>Balelli</w:t>
-      </w:r>
-      <w:proofErr w:type="spellEnd"/>
-      <w:r>
-        <w:rPr>
-          <w:bCs/>
-          <w:color w:val="000000"/>
-          <w:sz w:val="20"/>
-          <w:szCs w:val="20"/>
-        </w:rPr>
-        <w:t xml:space="preserve"> I, </w:t>
-      </w:r>
-      <w:r>
-        <w:rPr>
-          <w:bCs/>
-          <w:color w:val="000000"/>
-          <w:sz w:val="20"/>
-          <w:szCs w:val="20"/>
-        </w:rPr>
-        <w:t>Pasin</w:t>
-      </w:r>
-      <w:r>
-        <w:rPr>
-          <w:bCs/>
-          <w:color w:val="000000"/>
-          <w:sz w:val="20"/>
-          <w:szCs w:val="20"/>
-        </w:rPr>
-        <w:t xml:space="preserve"> C, Li JZ, </w:t>
-      </w:r>
-      <w:r>
-        <w:rPr>
-          <w:bCs/>
-          <w:color w:val="000000"/>
-          <w:sz w:val="20"/>
-          <w:szCs w:val="20"/>
-        </w:rPr>
-        <w:t>Barouch</w:t>
-      </w:r>
-      <w:r>
-        <w:rPr>
-          <w:bCs/>
-          <w:color w:val="000000"/>
-          <w:sz w:val="20"/>
-          <w:szCs w:val="20"/>
-        </w:rPr>
-        <w:t xml:space="preserve"> DH, </w:t>
-      </w:r>
-      <w:r>
-        <w:rPr>
-          <w:bCs/>
-          <w:color w:val="000000"/>
-          <w:sz w:val="20"/>
-          <w:szCs w:val="20"/>
-        </w:rPr>
-        <w:t>Whitney</w:t>
-      </w:r>
-      <w:r>
-        <w:rPr>
-          <w:bCs/>
-          <w:color w:val="000000"/>
-          <w:sz w:val="20"/>
-          <w:szCs w:val="20"/>
-        </w:rPr>
-        <w:t xml:space="preserve"> JB, Hill, AL, </w:t>
-      </w:r>
-      <w:r>
-        <w:rPr>
-          <w:bCs/>
           <w:i/>
           <w:iCs/>
           <w:color w:val="000000"/>
@@ -5384,75 +5334,6 @@
       <w:r>
         <w:rPr>
           <w:bCs/>
-          <w:color w:val="000000"/>
-          <w:sz w:val="20"/>
-          <w:szCs w:val="20"/>
-        </w:rPr>
-        <w:t xml:space="preserve">Gastonguay MS, </w:t>
-      </w:r>
-      <w:proofErr w:type="spellStart"/>
-      <w:r>
-        <w:rPr>
-          <w:bCs/>
-          <w:color w:val="000000"/>
-          <w:sz w:val="20"/>
-          <w:szCs w:val="20"/>
-        </w:rPr>
-        <w:t>Gerold</w:t>
-      </w:r>
-      <w:proofErr w:type="spellEnd"/>
-      <w:r>
-        <w:rPr>
-          <w:bCs/>
-          <w:color w:val="000000"/>
-          <w:sz w:val="20"/>
-          <w:szCs w:val="20"/>
-        </w:rPr>
-        <w:t xml:space="preserve"> J, </w:t>
-      </w:r>
-      <w:proofErr w:type="spellStart"/>
-      <w:r>
-        <w:rPr>
-          <w:bCs/>
-          <w:color w:val="000000"/>
-          <w:sz w:val="20"/>
-          <w:szCs w:val="20"/>
-        </w:rPr>
-        <w:t>Juillard</w:t>
-      </w:r>
-      <w:proofErr w:type="spellEnd"/>
-      <w:r>
-        <w:rPr>
-          <w:bCs/>
-          <w:color w:val="000000"/>
-          <w:sz w:val="20"/>
-          <w:szCs w:val="20"/>
-        </w:rPr>
-        <w:t xml:space="preserve"> F, </w:t>
-      </w:r>
-      <w:proofErr w:type="spellStart"/>
-      <w:r>
-        <w:rPr>
-          <w:bCs/>
-          <w:color w:val="000000"/>
-          <w:sz w:val="20"/>
-          <w:szCs w:val="20"/>
-        </w:rPr>
-        <w:t>Szymula</w:t>
-      </w:r>
-      <w:proofErr w:type="spellEnd"/>
-      <w:r>
-        <w:rPr>
-          <w:bCs/>
-          <w:color w:val="000000"/>
-          <w:sz w:val="20"/>
-          <w:szCs w:val="20"/>
-        </w:rPr>
-        <w:t xml:space="preserve"> A, Hill AL, Kaye K, </w:t>
-      </w:r>
-      <w:r>
-        <w:rPr>
-          <w:bCs/>
           <w:i/>
           <w:iCs/>
           <w:color w:val="000000"/>
@@ -5504,75 +5385,6 @@
       <w:r>
         <w:rPr>
           <w:bCs/>
-          <w:color w:val="000000"/>
-          <w:sz w:val="20"/>
-          <w:szCs w:val="20"/>
-        </w:rPr>
-        <w:t xml:space="preserve">Gastonguay MS, </w:t>
-      </w:r>
-      <w:proofErr w:type="spellStart"/>
-      <w:r>
-        <w:rPr>
-          <w:bCs/>
-          <w:color w:val="000000"/>
-          <w:sz w:val="20"/>
-          <w:szCs w:val="20"/>
-        </w:rPr>
-        <w:t>Gerold</w:t>
-      </w:r>
-      <w:proofErr w:type="spellEnd"/>
-      <w:r>
-        <w:rPr>
-          <w:bCs/>
-          <w:color w:val="000000"/>
-          <w:sz w:val="20"/>
-          <w:szCs w:val="20"/>
-        </w:rPr>
-        <w:t xml:space="preserve"> J, </w:t>
-      </w:r>
-      <w:proofErr w:type="spellStart"/>
-      <w:r>
-        <w:rPr>
-          <w:bCs/>
-          <w:color w:val="000000"/>
-          <w:sz w:val="20"/>
-          <w:szCs w:val="20"/>
-        </w:rPr>
-        <w:t>Juillard</w:t>
-      </w:r>
-      <w:proofErr w:type="spellEnd"/>
-      <w:r>
-        <w:rPr>
-          <w:bCs/>
-          <w:color w:val="000000"/>
-          <w:sz w:val="20"/>
-          <w:szCs w:val="20"/>
-        </w:rPr>
-        <w:t xml:space="preserve"> F, </w:t>
-      </w:r>
-      <w:proofErr w:type="spellStart"/>
-      <w:r>
-        <w:rPr>
-          <w:bCs/>
-          <w:color w:val="000000"/>
-          <w:sz w:val="20"/>
-          <w:szCs w:val="20"/>
-        </w:rPr>
-        <w:t>Szymula</w:t>
-      </w:r>
-      <w:proofErr w:type="spellEnd"/>
-      <w:r>
-        <w:rPr>
-          <w:bCs/>
-          <w:color w:val="000000"/>
-          <w:sz w:val="20"/>
-          <w:szCs w:val="20"/>
-        </w:rPr>
-        <w:t xml:space="preserve"> A, Hill AL, Kaye K, </w:t>
-      </w:r>
-      <w:r>
-        <w:rPr>
-          <w:bCs/>
           <w:i/>
           <w:iCs/>
           <w:color w:val="000000"/>
@@ -5624,75 +5436,6 @@
       <w:r>
         <w:rPr>
           <w:bCs/>
-          <w:color w:val="000000"/>
-          <w:sz w:val="20"/>
-          <w:szCs w:val="20"/>
-        </w:rPr>
-        <w:t xml:space="preserve">Gastonguay MS, </w:t>
-      </w:r>
-      <w:proofErr w:type="spellStart"/>
-      <w:r>
-        <w:rPr>
-          <w:bCs/>
-          <w:color w:val="000000"/>
-          <w:sz w:val="20"/>
-          <w:szCs w:val="20"/>
-        </w:rPr>
-        <w:t>Gerold</w:t>
-      </w:r>
-      <w:proofErr w:type="spellEnd"/>
-      <w:r>
-        <w:rPr>
-          <w:bCs/>
-          <w:color w:val="000000"/>
-          <w:sz w:val="20"/>
-          <w:szCs w:val="20"/>
-        </w:rPr>
-        <w:t xml:space="preserve"> J, </w:t>
-      </w:r>
-      <w:proofErr w:type="spellStart"/>
-      <w:r>
-        <w:rPr>
-          <w:bCs/>
-          <w:color w:val="000000"/>
-          <w:sz w:val="20"/>
-          <w:szCs w:val="20"/>
-        </w:rPr>
-        <w:t>Juillard</w:t>
-      </w:r>
-      <w:proofErr w:type="spellEnd"/>
-      <w:r>
-        <w:rPr>
-          <w:bCs/>
-          <w:color w:val="000000"/>
-          <w:sz w:val="20"/>
-          <w:szCs w:val="20"/>
-        </w:rPr>
-        <w:t xml:space="preserve"> F, </w:t>
-      </w:r>
-      <w:proofErr w:type="spellStart"/>
-      <w:r>
-        <w:rPr>
-          <w:bCs/>
-          <w:color w:val="000000"/>
-          <w:sz w:val="20"/>
-          <w:szCs w:val="20"/>
-        </w:rPr>
-        <w:t>Szymula</w:t>
-      </w:r>
-      <w:proofErr w:type="spellEnd"/>
-      <w:r>
-        <w:rPr>
-          <w:bCs/>
-          <w:color w:val="000000"/>
-          <w:sz w:val="20"/>
-          <w:szCs w:val="20"/>
-        </w:rPr>
-        <w:t xml:space="preserve"> A, Hill AL, Kaye K, </w:t>
-      </w:r>
-      <w:r>
-        <w:rPr>
-          <w:bCs/>
           <w:i/>
           <w:iCs/>
           <w:color w:val="000000"/>
@@ -5710,17 +5453,15 @@
         </w:rPr>
         <w:t xml:space="preserve">, Epidemics, </w:t>
       </w:r>
-      <w:proofErr w:type="spellStart"/>
-      <w:r>
-        <w:rPr>
-          <w:bCs/>
-          <w:color w:val="000000"/>
-          <w:sz w:val="20"/>
-          <w:szCs w:val="20"/>
-        </w:rPr>
-        <w:t>Bologne</w:t>
-      </w:r>
-      <w:proofErr w:type="spellEnd"/>
+      <w:r>
+        <w:rPr>
+          <w:bCs/>
+          <w:color w:val="000000"/>
+          <w:sz w:val="20"/>
+          <w:szCs w:val="20"/>
+        </w:rPr>
+        <w:t>Bologna</w:t>
+      </w:r>
       <w:r>
         <w:rPr>
           <w:bCs/>
@@ -5762,77 +5503,6 @@
       </w:pPr>
       <w:r>
         <w:rPr>
-          <w:bCs/>
-          <w:color w:val="000000"/>
-          <w:sz w:val="20"/>
-          <w:szCs w:val="20"/>
-        </w:rPr>
-        <w:t>Gastonguay MS,</w:t>
-      </w:r>
-      <w:r>
-        <w:rPr>
-          <w:color w:val="000000"/>
-          <w:sz w:val="20"/>
-          <w:szCs w:val="20"/>
-        </w:rPr>
-        <w:t xml:space="preserve"> Russell S, </w:t>
-      </w:r>
-      <w:proofErr w:type="spellStart"/>
-      <w:r>
-        <w:rPr>
-          <w:color w:val="000000"/>
-          <w:sz w:val="20"/>
-          <w:szCs w:val="20"/>
-        </w:rPr>
-        <w:t>Freling</w:t>
-      </w:r>
-      <w:proofErr w:type="spellEnd"/>
-      <w:r>
-        <w:rPr>
-          <w:color w:val="000000"/>
-          <w:sz w:val="20"/>
-          <w:szCs w:val="20"/>
-        </w:rPr>
-        <w:t xml:space="preserve"> R, </w:t>
-      </w:r>
-      <w:proofErr w:type="spellStart"/>
-      <w:r>
-        <w:rPr>
-          <w:color w:val="000000"/>
-          <w:sz w:val="20"/>
-          <w:szCs w:val="20"/>
-        </w:rPr>
-        <w:t>Utsey</w:t>
-      </w:r>
-      <w:proofErr w:type="spellEnd"/>
-      <w:r>
-        <w:rPr>
-          <w:color w:val="000000"/>
-          <w:sz w:val="20"/>
-          <w:szCs w:val="20"/>
-        </w:rPr>
-        <w:t xml:space="preserve"> K, and </w:t>
-      </w:r>
-      <w:proofErr w:type="spellStart"/>
-      <w:r>
-        <w:rPr>
-          <w:color w:val="000000"/>
-          <w:sz w:val="20"/>
-          <w:szCs w:val="20"/>
-        </w:rPr>
-        <w:t>Elmokadem</w:t>
-      </w:r>
-      <w:proofErr w:type="spellEnd"/>
-      <w:r>
-        <w:rPr>
-          <w:color w:val="000000"/>
-          <w:sz w:val="20"/>
-          <w:szCs w:val="20"/>
-        </w:rPr>
-        <w:t xml:space="preserve"> A, </w:t>
-      </w:r>
-      <w:r>
-        <w:rPr>
           <w:i/>
           <w:color w:val="000000"/>
           <w:sz w:val="20"/>
@@ -5898,59 +5568,6 @@
       </w:pPr>
       <w:r>
         <w:rPr>
-          <w:bCs/>
-          <w:color w:val="000000"/>
-          <w:sz w:val="20"/>
-          <w:szCs w:val="20"/>
-        </w:rPr>
-        <w:t>Gastonguay MS,</w:t>
-      </w:r>
-      <w:r>
-        <w:rPr>
-          <w:color w:val="000000"/>
-          <w:sz w:val="20"/>
-          <w:szCs w:val="20"/>
-        </w:rPr>
-        <w:t xml:space="preserve"> </w:t>
-      </w:r>
-      <w:proofErr w:type="spellStart"/>
-      <w:r>
-        <w:rPr>
-          <w:color w:val="000000"/>
-          <w:sz w:val="20"/>
-          <w:szCs w:val="20"/>
-        </w:rPr>
-        <w:t>Marazzi</w:t>
-      </w:r>
-      <w:proofErr w:type="spellEnd"/>
-      <w:r>
-        <w:rPr>
-          <w:color w:val="000000"/>
-          <w:sz w:val="20"/>
-          <w:szCs w:val="20"/>
-        </w:rPr>
-        <w:t xml:space="preserve"> L, Vera-</w:t>
-      </w:r>
-      <w:proofErr w:type="spellStart"/>
-      <w:r>
-        <w:rPr>
-          <w:color w:val="000000"/>
-          <w:sz w:val="20"/>
-          <w:szCs w:val="20"/>
-        </w:rPr>
-        <w:t>Licona</w:t>
-      </w:r>
-      <w:proofErr w:type="spellEnd"/>
-      <w:r>
-        <w:rPr>
-          <w:color w:val="000000"/>
-          <w:sz w:val="20"/>
-          <w:szCs w:val="20"/>
-        </w:rPr>
-        <w:t xml:space="preserve"> P, </w:t>
-      </w:r>
-      <w:r>
-        <w:rPr>
           <w:i/>
           <w:color w:val="000000"/>
           <w:sz w:val="20"/>
@@ -5996,77 +5613,6 @@
       </w:pPr>
       <w:r>
         <w:rPr>
-          <w:bCs/>
-          <w:color w:val="000000"/>
-          <w:sz w:val="20"/>
-          <w:szCs w:val="20"/>
-        </w:rPr>
-        <w:t>Gastonguay MS,</w:t>
-      </w:r>
-      <w:r>
-        <w:rPr>
-          <w:color w:val="000000"/>
-          <w:sz w:val="20"/>
-          <w:szCs w:val="20"/>
-        </w:rPr>
-        <w:t xml:space="preserve"> Russell S, </w:t>
-      </w:r>
-      <w:proofErr w:type="spellStart"/>
-      <w:r>
-        <w:rPr>
-          <w:color w:val="000000"/>
-          <w:sz w:val="20"/>
-          <w:szCs w:val="20"/>
-        </w:rPr>
-        <w:t>Freling</w:t>
-      </w:r>
-      <w:proofErr w:type="spellEnd"/>
-      <w:r>
-        <w:rPr>
-          <w:color w:val="000000"/>
-          <w:sz w:val="20"/>
-          <w:szCs w:val="20"/>
-        </w:rPr>
-        <w:t xml:space="preserve"> R, </w:t>
-      </w:r>
-      <w:proofErr w:type="spellStart"/>
-      <w:r>
-        <w:rPr>
-          <w:color w:val="000000"/>
-          <w:sz w:val="20"/>
-          <w:szCs w:val="20"/>
-        </w:rPr>
-        <w:t>Utsey</w:t>
-      </w:r>
-      <w:proofErr w:type="spellEnd"/>
-      <w:r>
-        <w:rPr>
-          <w:color w:val="000000"/>
-          <w:sz w:val="20"/>
-          <w:szCs w:val="20"/>
-        </w:rPr>
-        <w:t xml:space="preserve"> K, and </w:t>
-      </w:r>
-      <w:proofErr w:type="spellStart"/>
-      <w:r>
-        <w:rPr>
-          <w:color w:val="000000"/>
-          <w:sz w:val="20"/>
-          <w:szCs w:val="20"/>
-        </w:rPr>
-        <w:t>Elmokadem</w:t>
-      </w:r>
-      <w:proofErr w:type="spellEnd"/>
-      <w:r>
-        <w:rPr>
-          <w:color w:val="000000"/>
-          <w:sz w:val="20"/>
-          <w:szCs w:val="20"/>
-        </w:rPr>
-        <w:t xml:space="preserve"> A, </w:t>
-      </w:r>
-      <w:r>
-        <w:rPr>
           <w:i/>
           <w:color w:val="000000"/>
           <w:sz w:val="20"/>
@@ -6110,23 +5656,6 @@
           <w:szCs w:val="20"/>
         </w:rPr>
       </w:pPr>
-      <w:r>
-        <w:rPr>
-          <w:bCs/>
-          <w:color w:val="000000"/>
-          <w:sz w:val="20"/>
-          <w:szCs w:val="20"/>
-        </w:rPr>
-        <w:t>Gastonguay MS,</w:t>
-      </w:r>
-      <w:r>
-        <w:rPr>
-          <w:color w:val="000000"/>
-          <w:sz w:val="20"/>
-          <w:szCs w:val="20"/>
-        </w:rPr>
-        <w:t xml:space="preserve"> </w:t>
-      </w:r>
       <w:r>
         <w:rPr>
           <w:i/>
@@ -6199,75 +5728,6 @@
       <w:r>
         <w:rPr>
           <w:bCs/>
-          <w:color w:val="000000"/>
-          <w:sz w:val="20"/>
-          <w:szCs w:val="20"/>
-        </w:rPr>
-        <w:t xml:space="preserve">Gastonguay MS, </w:t>
-      </w:r>
-      <w:proofErr w:type="spellStart"/>
-      <w:r>
-        <w:rPr>
-          <w:bCs/>
-          <w:color w:val="000000"/>
-          <w:sz w:val="20"/>
-          <w:szCs w:val="20"/>
-        </w:rPr>
-        <w:t>Gerold</w:t>
-      </w:r>
-      <w:proofErr w:type="spellEnd"/>
-      <w:r>
-        <w:rPr>
-          <w:bCs/>
-          <w:color w:val="000000"/>
-          <w:sz w:val="20"/>
-          <w:szCs w:val="20"/>
-        </w:rPr>
-        <w:t xml:space="preserve"> J, </w:t>
-      </w:r>
-      <w:proofErr w:type="spellStart"/>
-      <w:r>
-        <w:rPr>
-          <w:bCs/>
-          <w:color w:val="000000"/>
-          <w:sz w:val="20"/>
-          <w:szCs w:val="20"/>
-        </w:rPr>
-        <w:t>Juillard</w:t>
-      </w:r>
-      <w:proofErr w:type="spellEnd"/>
-      <w:r>
-        <w:rPr>
-          <w:bCs/>
-          <w:color w:val="000000"/>
-          <w:sz w:val="20"/>
-          <w:szCs w:val="20"/>
-        </w:rPr>
-        <w:t xml:space="preserve"> F, </w:t>
-      </w:r>
-      <w:proofErr w:type="spellStart"/>
-      <w:r>
-        <w:rPr>
-          <w:bCs/>
-          <w:color w:val="000000"/>
-          <w:sz w:val="20"/>
-          <w:szCs w:val="20"/>
-        </w:rPr>
-        <w:t>Szymula</w:t>
-      </w:r>
-      <w:proofErr w:type="spellEnd"/>
-      <w:r>
-        <w:rPr>
-          <w:bCs/>
-          <w:color w:val="000000"/>
-          <w:sz w:val="20"/>
-          <w:szCs w:val="20"/>
-        </w:rPr>
-        <w:t xml:space="preserve"> A, Hill AL, Kaye K, </w:t>
-      </w:r>
-      <w:r>
-        <w:rPr>
-          <w:bCs/>
           <w:i/>
           <w:iCs/>
           <w:color w:val="000000"/>
@@ -6337,75 +5797,6 @@
       <w:r>
         <w:rPr>
           <w:bCs/>
-          <w:color w:val="000000"/>
-          <w:sz w:val="20"/>
-          <w:szCs w:val="20"/>
-        </w:rPr>
-        <w:t xml:space="preserve">Gastonguay MS, </w:t>
-      </w:r>
-      <w:proofErr w:type="spellStart"/>
-      <w:r>
-        <w:rPr>
-          <w:bCs/>
-          <w:color w:val="000000"/>
-          <w:sz w:val="20"/>
-          <w:szCs w:val="20"/>
-        </w:rPr>
-        <w:t>Gerold</w:t>
-      </w:r>
-      <w:proofErr w:type="spellEnd"/>
-      <w:r>
-        <w:rPr>
-          <w:bCs/>
-          <w:color w:val="000000"/>
-          <w:sz w:val="20"/>
-          <w:szCs w:val="20"/>
-        </w:rPr>
-        <w:t xml:space="preserve"> J, </w:t>
-      </w:r>
-      <w:proofErr w:type="spellStart"/>
-      <w:r>
-        <w:rPr>
-          <w:bCs/>
-          <w:color w:val="000000"/>
-          <w:sz w:val="20"/>
-          <w:szCs w:val="20"/>
-        </w:rPr>
-        <w:t>Juillard</w:t>
-      </w:r>
-      <w:proofErr w:type="spellEnd"/>
-      <w:r>
-        <w:rPr>
-          <w:bCs/>
-          <w:color w:val="000000"/>
-          <w:sz w:val="20"/>
-          <w:szCs w:val="20"/>
-        </w:rPr>
-        <w:t xml:space="preserve"> F, </w:t>
-      </w:r>
-      <w:proofErr w:type="spellStart"/>
-      <w:r>
-        <w:rPr>
-          <w:bCs/>
-          <w:color w:val="000000"/>
-          <w:sz w:val="20"/>
-          <w:szCs w:val="20"/>
-        </w:rPr>
-        <w:t>Szymula</w:t>
-      </w:r>
-      <w:proofErr w:type="spellEnd"/>
-      <w:r>
-        <w:rPr>
-          <w:bCs/>
-          <w:color w:val="000000"/>
-          <w:sz w:val="20"/>
-          <w:szCs w:val="20"/>
-        </w:rPr>
-        <w:t xml:space="preserve"> A, Hill AL, Kaye K, </w:t>
-      </w:r>
-      <w:r>
-        <w:rPr>
-          <w:bCs/>
           <w:i/>
           <w:iCs/>
           <w:color w:val="000000"/>
@@ -6473,41 +5864,6 @@
       </w:pPr>
       <w:r>
         <w:rPr>
-          <w:bCs/>
-          <w:color w:val="000000"/>
-          <w:sz w:val="20"/>
-          <w:szCs w:val="20"/>
-        </w:rPr>
-        <w:t>Gastonguay MS,</w:t>
-      </w:r>
-      <w:r>
-        <w:rPr>
-          <w:color w:val="000000"/>
-          <w:sz w:val="20"/>
-          <w:szCs w:val="20"/>
-        </w:rPr>
-        <w:t xml:space="preserve"> </w:t>
-      </w:r>
-      <w:proofErr w:type="spellStart"/>
-      <w:r>
-        <w:rPr>
-          <w:color w:val="000000"/>
-          <w:sz w:val="20"/>
-          <w:szCs w:val="20"/>
-        </w:rPr>
-        <w:t>Marazzi</w:t>
-      </w:r>
-      <w:proofErr w:type="spellEnd"/>
-      <w:r>
-        <w:rPr>
-          <w:color w:val="000000"/>
-          <w:sz w:val="20"/>
-          <w:szCs w:val="20"/>
-        </w:rPr>
-        <w:t xml:space="preserve"> L, Vera-Licona P, </w:t>
-      </w:r>
-      <w:r>
-        <w:rPr>
           <w:i/>
           <w:color w:val="000000"/>
           <w:sz w:val="20"/>
@@ -6611,23 +5967,6 @@
       </w:pPr>
       <w:r>
         <w:rPr>
-          <w:bCs/>
-          <w:color w:val="000000"/>
-          <w:sz w:val="20"/>
-          <w:szCs w:val="20"/>
-        </w:rPr>
-        <w:t>Gastonguay MS,</w:t>
-      </w:r>
-      <w:r>
-        <w:rPr>
-          <w:color w:val="000000"/>
-          <w:sz w:val="20"/>
-          <w:szCs w:val="20"/>
-        </w:rPr>
-        <w:t xml:space="preserve"> Marazzi L, Vera-Licona P, </w:t>
-      </w:r>
-      <w:r>
-        <w:rPr>
           <w:i/>
           <w:color w:val="000000"/>
           <w:sz w:val="20"/>
@@ -6712,59 +6051,6 @@
           <w:szCs w:val="20"/>
         </w:rPr>
       </w:pPr>
-      <w:r>
-        <w:rPr>
-          <w:bCs/>
-          <w:color w:val="000000"/>
-          <w:sz w:val="20"/>
-          <w:szCs w:val="20"/>
-        </w:rPr>
-        <w:t>Gastonguay MS,</w:t>
-      </w:r>
-      <w:r>
-        <w:rPr>
-          <w:color w:val="000000"/>
-          <w:sz w:val="20"/>
-          <w:szCs w:val="20"/>
-        </w:rPr>
-        <w:t xml:space="preserve"> Russell S, Freling R, </w:t>
-      </w:r>
-      <w:proofErr w:type="spellStart"/>
-      <w:r>
-        <w:rPr>
-          <w:color w:val="000000"/>
-          <w:sz w:val="20"/>
-          <w:szCs w:val="20"/>
-        </w:rPr>
-        <w:t>Utsey</w:t>
-      </w:r>
-      <w:proofErr w:type="spellEnd"/>
-      <w:r>
-        <w:rPr>
-          <w:color w:val="000000"/>
-          <w:sz w:val="20"/>
-          <w:szCs w:val="20"/>
-        </w:rPr>
-        <w:t xml:space="preserve"> K, and </w:t>
-      </w:r>
-      <w:proofErr w:type="spellStart"/>
-      <w:r>
-        <w:rPr>
-          <w:color w:val="000000"/>
-          <w:sz w:val="20"/>
-          <w:szCs w:val="20"/>
-        </w:rPr>
-        <w:t>Elmokadem</w:t>
-      </w:r>
-      <w:proofErr w:type="spellEnd"/>
-      <w:r>
-        <w:rPr>
-          <w:color w:val="000000"/>
-          <w:sz w:val="20"/>
-          <w:szCs w:val="20"/>
-        </w:rPr>
-        <w:t xml:space="preserve"> A, </w:t>
-      </w:r>
       <w:r>
         <w:rPr>
           <w:i/>
@@ -6949,7 +6235,7 @@
                 <w:sz w:val="20"/>
                 <w:szCs w:val="20"/>
               </w:rPr>
-              <w:t xml:space="preserve">. </w:t>
+              <w:t xml:space="preserve"> </w:t>
             </w:r>
           </w:p>
           <w:p>
@@ -7447,35 +6733,19 @@
         </w:pBdr>
         <w:rPr>
           <w:rFonts w:ascii="Times New Roman" w:eastAsia="Times New Roman" w:hAnsi="Times New Roman" w:cs="Times New Roman"/>
+          <w:sz w:val="20"/>
+          <w:szCs w:val="20"/>
+        </w:rPr>
+      </w:pPr>
+      <w:r>
+        <w:rPr>
+          <w:rFonts w:ascii="Times New Roman" w:eastAsia="Times New Roman" w:hAnsi="Times New Roman" w:cs="Times New Roman"/>
           <w:b/>
           <w:bCs/>
           <w:color w:val="000000"/>
           <w:sz w:val="20"/>
           <w:szCs w:val="20"/>
         </w:rPr>
-      </w:pPr>
-    </w:p>
-    <w:p>
-      <w:pPr>
-        <w:pBdr>
-          <w:bottom w:val="single" w:sz="4" w:space="1" w:color="auto"/>
-        </w:pBdr>
-        <w:rPr>
-          <w:rFonts w:ascii="Times New Roman" w:eastAsia="Times New Roman" w:hAnsi="Times New Roman" w:cs="Times New Roman"/>
-          <w:sz w:val="20"/>
-          <w:szCs w:val="20"/>
-        </w:rPr>
-      </w:pPr>
-      <w:r>
-        <w:rPr>
-          <w:rFonts w:ascii="Times New Roman" w:eastAsia="Times New Roman" w:hAnsi="Times New Roman" w:cs="Times New Roman"/>
-          <w:b/>
-          <w:bCs/>
-          <w:color w:val="000000"/>
-          <w:sz w:val="20"/>
-          <w:szCs w:val="20"/>
-        </w:rPr>
-        <w:lastRenderedPageBreak/>
         <w:t>Honors and Awards</w:t>
       </w:r>
     </w:p>
@@ -7956,6 +7226,7 @@
           <w:sz w:val="20"/>
           <w:szCs w:val="20"/>
         </w:rPr>
+        <w:lastRenderedPageBreak/>
         <w:t>Teaching Experience</w:t>
       </w:r>
     </w:p>
@@ -8833,20 +8104,38 @@
               <w:pStyle w:val="NormalWeb"/>
               <w:spacing w:before="0" w:beforeAutospacing="0" w:after="0" w:afterAutospacing="0"/>
               <w:rPr>
+                <w:b/>
+                <w:color w:val="000000"/>
+                <w:sz w:val="20"/>
+                <w:szCs w:val="20"/>
+              </w:rPr>
+            </w:pPr>
+            <w:r>
+              <w:rPr>
+                <w:b/>
+                <w:color w:val="000000"/>
+                <w:sz w:val="20"/>
+                <w:szCs w:val="20"/>
+              </w:rPr>
+              <w:t>Simulation Modeling in Immunology</w:t>
+            </w:r>
+            <w:r>
+              <w:rPr>
+                <w:b/>
+                <w:color w:val="000000"/>
+                <w:sz w:val="20"/>
+                <w:szCs w:val="20"/>
+              </w:rPr>
+              <w:t xml:space="preserve"> </w:t>
+            </w:r>
+            <w:r>
+              <w:rPr>
                 <w:bCs/>
                 <w:color w:val="000000"/>
                 <w:sz w:val="20"/>
                 <w:szCs w:val="20"/>
               </w:rPr>
-            </w:pPr>
-            <w:r>
-              <w:rPr>
-                <w:b/>
-                <w:color w:val="000000"/>
-                <w:sz w:val="20"/>
-                <w:szCs w:val="20"/>
-              </w:rPr>
-              <w:t>Building Tidy R Packages</w:t>
+              <w:t xml:space="preserve">by </w:t>
             </w:r>
             <w:r>
               <w:rPr>
@@ -8855,7 +8144,7 @@
                 <w:sz w:val="20"/>
                 <w:szCs w:val="20"/>
               </w:rPr>
-              <w:t>, R/pharma 2021</w:t>
+              <w:t>Andreas Handel and Paul Thomas</w:t>
             </w:r>
           </w:p>
         </w:tc>
@@ -8880,7 +8169,7 @@
                 <w:sz w:val="20"/>
                 <w:szCs w:val="20"/>
               </w:rPr>
-              <w:t>Oct. 2021</w:t>
+              <w:t>2023</w:t>
             </w:r>
           </w:p>
         </w:tc>
@@ -8911,7 +8200,7 @@
                 <w:sz w:val="20"/>
                 <w:szCs w:val="20"/>
               </w:rPr>
-              <w:t>Julia Language for R Programmers,</w:t>
+              <w:t>Building Tidy R Packages</w:t>
             </w:r>
             <w:r>
               <w:rPr>
@@ -8920,7 +8209,7 @@
                 <w:sz w:val="20"/>
                 <w:szCs w:val="20"/>
               </w:rPr>
-              <w:t xml:space="preserve"> R/pharma 2021</w:t>
+              <w:t>, R/pharma 2021</w:t>
             </w:r>
           </w:p>
         </w:tc>
@@ -8976,7 +8265,7 @@
                 <w:sz w:val="20"/>
                 <w:szCs w:val="20"/>
               </w:rPr>
-              <w:t xml:space="preserve">Advanced Shiny, </w:t>
+              <w:t>Julia Language for R Programmers,</w:t>
             </w:r>
             <w:r>
               <w:rPr>
@@ -8985,7 +8274,7 @@
                 <w:sz w:val="20"/>
                 <w:szCs w:val="20"/>
               </w:rPr>
-              <w:t>RStudio</w:t>
+              <w:t xml:space="preserve"> R/pharma 2021</w:t>
             </w:r>
           </w:p>
         </w:tc>
@@ -9010,7 +8299,7 @@
                 <w:sz w:val="20"/>
                 <w:szCs w:val="20"/>
               </w:rPr>
-              <w:t>Sept. 2021</w:t>
+              <w:t>Oct. 2021</w:t>
             </w:r>
           </w:p>
         </w:tc>
@@ -9028,6 +8317,71 @@
               <w:pStyle w:val="NormalWeb"/>
               <w:spacing w:before="0" w:beforeAutospacing="0" w:after="0" w:afterAutospacing="0"/>
               <w:rPr>
+                <w:bCs/>
+                <w:color w:val="000000"/>
+                <w:sz w:val="20"/>
+                <w:szCs w:val="20"/>
+              </w:rPr>
+            </w:pPr>
+            <w:r>
+              <w:rPr>
+                <w:b/>
+                <w:color w:val="000000"/>
+                <w:sz w:val="20"/>
+                <w:szCs w:val="20"/>
+              </w:rPr>
+              <w:t xml:space="preserve">Advanced Shiny, </w:t>
+            </w:r>
+            <w:r>
+              <w:rPr>
+                <w:bCs/>
+                <w:color w:val="000000"/>
+                <w:sz w:val="20"/>
+                <w:szCs w:val="20"/>
+              </w:rPr>
+              <w:t>RStudio</w:t>
+            </w:r>
+          </w:p>
+        </w:tc>
+        <w:tc>
+          <w:tcPr>
+            <w:tcW w:w="3168" w:type="dxa"/>
+          </w:tcPr>
+          <w:p>
+            <w:pPr>
+              <w:pStyle w:val="NormalWeb"/>
+              <w:spacing w:before="0" w:beforeAutospacing="0" w:after="0" w:afterAutospacing="0"/>
+              <w:jc w:val="right"/>
+              <w:rPr>
+                <w:color w:val="000000"/>
+                <w:sz w:val="20"/>
+                <w:szCs w:val="20"/>
+              </w:rPr>
+            </w:pPr>
+            <w:r>
+              <w:rPr>
+                <w:color w:val="000000"/>
+                <w:sz w:val="20"/>
+                <w:szCs w:val="20"/>
+              </w:rPr>
+              <w:t>Sept. 2021</w:t>
+            </w:r>
+          </w:p>
+        </w:tc>
+      </w:tr>
+      <w:tr>
+        <w:trPr>
+          <w:trHeight w:val="267"/>
+        </w:trPr>
+        <w:tc>
+          <w:tcPr>
+            <w:tcW w:w="0" w:type="auto"/>
+          </w:tcPr>
+          <w:p>
+            <w:pPr>
+              <w:pStyle w:val="NormalWeb"/>
+              <w:spacing w:before="0" w:beforeAutospacing="0" w:after="0" w:afterAutospacing="0"/>
+              <w:rPr>
                 <w:b/>
                 <w:color w:val="000000"/>
                 <w:sz w:val="20"/>
@@ -9741,6 +9095,17 @@
           <w:szCs w:val="20"/>
         </w:rPr>
         <w:t>Service</w:t>
+      </w:r>
+      <w:r>
+        <w:rPr>
+          <w:rFonts w:ascii="Times New Roman" w:eastAsia="Times New Roman" w:hAnsi="Times New Roman" w:cs="Times New Roman"/>
+          <w:b/>
+          <w:bCs/>
+          <w:color w:val="000000"/>
+          <w:sz w:val="20"/>
+          <w:szCs w:val="20"/>
+        </w:rPr>
+        <w:t xml:space="preserve"> &amp; Involvement</w:t>
       </w:r>
     </w:p>
     <w:tbl>
@@ -9759,8 +9124,8 @@
         <w:tblLook w:val="04A0" w:firstRow="1" w:lastRow="0" w:firstColumn="1" w:lastColumn="0" w:noHBand="0" w:noVBand="1"/>
       </w:tblPr>
       <w:tblGrid>
-        <w:gridCol w:w="7904"/>
-        <w:gridCol w:w="3010"/>
+        <w:gridCol w:w="7905"/>
+        <w:gridCol w:w="3009"/>
       </w:tblGrid>
       <w:tr>
         <w:trPr>
@@ -9768,7 +9133,7 @@
         </w:trPr>
         <w:tc>
           <w:tcPr>
-            <w:tcW w:w="7904" w:type="dxa"/>
+            <w:tcW w:w="7905" w:type="dxa"/>
           </w:tcPr>
           <w:p>
             <w:pPr>
@@ -9804,7 +9169,7 @@
         </w:tc>
         <w:tc>
           <w:tcPr>
-            <w:tcW w:w="3010" w:type="dxa"/>
+            <w:tcW w:w="3009" w:type="dxa"/>
           </w:tcPr>
           <w:p>
             <w:pPr>
@@ -9852,12 +9217,13 @@
         </w:trPr>
         <w:tc>
           <w:tcPr>
-            <w:tcW w:w="7904" w:type="dxa"/>
+            <w:tcW w:w="7905" w:type="dxa"/>
           </w:tcPr>
           <w:p>
             <w:pPr>
               <w:rPr>
                 <w:rFonts w:ascii="Times New Roman" w:eastAsia="Times New Roman" w:hAnsi="Times New Roman" w:cs="Times New Roman"/>
+                <w:bCs/>
                 <w:color w:val="000000"/>
                 <w:sz w:val="20"/>
                 <w:szCs w:val="20"/>
@@ -9867,49 +9233,114 @@
               <w:rPr>
                 <w:rFonts w:ascii="Times New Roman" w:eastAsia="Times New Roman" w:hAnsi="Times New Roman" w:cs="Times New Roman"/>
                 <w:b/>
+                <w:color w:val="000000"/>
+                <w:sz w:val="20"/>
+                <w:szCs w:val="20"/>
+              </w:rPr>
+              <w:t>Member of Synaptic Clefs A Cappella,</w:t>
+            </w:r>
+            <w:r>
+              <w:rPr>
+                <w:rFonts w:ascii="Times New Roman" w:eastAsia="Times New Roman" w:hAnsi="Times New Roman" w:cs="Times New Roman"/>
                 <w:bCs/>
                 <w:color w:val="000000"/>
                 <w:sz w:val="20"/>
                 <w:szCs w:val="20"/>
               </w:rPr>
-              <w:t>BME Application Assistance Program,</w:t>
-            </w:r>
-            <w:r>
-              <w:rPr>
-                <w:rFonts w:ascii="Times New Roman" w:eastAsia="Times New Roman" w:hAnsi="Times New Roman" w:cs="Times New Roman"/>
-                <w:color w:val="000000"/>
-                <w:sz w:val="20"/>
-                <w:szCs w:val="20"/>
-              </w:rPr>
-              <w:t xml:space="preserve"> Johns Hopkins University</w:t>
-            </w:r>
-            <w:r>
-              <w:rPr>
-                <w:rFonts w:ascii="Times New Roman" w:eastAsia="Times New Roman" w:hAnsi="Times New Roman" w:cs="Times New Roman"/>
-                <w:b/>
-                <w:bCs/>
-                <w:color w:val="000000"/>
-                <w:sz w:val="20"/>
-                <w:szCs w:val="20"/>
-              </w:rPr>
-              <w:t xml:space="preserve"> </w:t>
+              <w:t xml:space="preserve"> Johns Hopkins School of Medicine</w:t>
             </w:r>
           </w:p>
         </w:tc>
         <w:tc>
           <w:tcPr>
-            <w:tcW w:w="3010" w:type="dxa"/>
+            <w:tcW w:w="3009" w:type="dxa"/>
           </w:tcPr>
           <w:p>
             <w:pPr>
               <w:jc w:val="right"/>
               <w:rPr>
                 <w:rFonts w:ascii="Times New Roman" w:eastAsia="Times New Roman" w:hAnsi="Times New Roman" w:cs="Times New Roman"/>
+                <w:color w:val="000000"/>
+                <w:sz w:val="20"/>
+                <w:szCs w:val="20"/>
+              </w:rPr>
+            </w:pPr>
+            <w:r>
+              <w:rPr>
+                <w:rFonts w:ascii="Times New Roman" w:eastAsia="Times New Roman" w:hAnsi="Times New Roman" w:cs="Times New Roman"/>
+                <w:color w:val="000000"/>
+                <w:sz w:val="20"/>
+                <w:szCs w:val="20"/>
+              </w:rPr>
+              <w:t>2023 - Present</w:t>
+            </w:r>
+          </w:p>
+        </w:tc>
+      </w:tr>
+      <w:tr>
+        <w:trPr>
+          <w:trHeight w:val="89"/>
+        </w:trPr>
+        <w:tc>
+          <w:tcPr>
+            <w:tcW w:w="7905" w:type="dxa"/>
+          </w:tcPr>
+          <w:p>
+            <w:pPr>
+              <w:rPr>
+                <w:rFonts w:ascii="Times New Roman" w:eastAsia="Times New Roman" w:hAnsi="Times New Roman" w:cs="Times New Roman"/>
+                <w:color w:val="000000"/>
+                <w:sz w:val="20"/>
+                <w:szCs w:val="20"/>
+              </w:rPr>
+            </w:pPr>
+            <w:r>
+              <w:rPr>
+                <w:rFonts w:ascii="Times New Roman" w:eastAsia="Times New Roman" w:hAnsi="Times New Roman" w:cs="Times New Roman"/>
+                <w:b/>
                 <w:bCs/>
                 <w:color w:val="000000"/>
                 <w:sz w:val="20"/>
                 <w:szCs w:val="20"/>
               </w:rPr>
+              <w:t>BME Application Assistance Program,</w:t>
+            </w:r>
+            <w:r>
+              <w:rPr>
+                <w:rFonts w:ascii="Times New Roman" w:eastAsia="Times New Roman" w:hAnsi="Times New Roman" w:cs="Times New Roman"/>
+                <w:color w:val="000000"/>
+                <w:sz w:val="20"/>
+                <w:szCs w:val="20"/>
+              </w:rPr>
+              <w:t xml:space="preserve"> Johns Hopkins University</w:t>
+            </w:r>
+            <w:r>
+              <w:rPr>
+                <w:rFonts w:ascii="Times New Roman" w:eastAsia="Times New Roman" w:hAnsi="Times New Roman" w:cs="Times New Roman"/>
+                <w:b/>
+                <w:bCs/>
+                <w:color w:val="000000"/>
+                <w:sz w:val="20"/>
+                <w:szCs w:val="20"/>
+              </w:rPr>
+              <w:t xml:space="preserve"> </w:t>
+            </w:r>
+          </w:p>
+        </w:tc>
+        <w:tc>
+          <w:tcPr>
+            <w:tcW w:w="3009" w:type="dxa"/>
+          </w:tcPr>
+          <w:p>
+            <w:pPr>
+              <w:jc w:val="right"/>
+              <w:rPr>
+                <w:rFonts w:ascii="Times New Roman" w:eastAsia="Times New Roman" w:hAnsi="Times New Roman" w:cs="Times New Roman"/>
+                <w:bCs/>
+                <w:color w:val="000000"/>
+                <w:sz w:val="20"/>
+                <w:szCs w:val="20"/>
+              </w:rPr>
             </w:pPr>
             <w:r>
               <w:rPr>
@@ -9945,7 +9376,280 @@
                 <w:sz w:val="20"/>
                 <w:szCs w:val="20"/>
               </w:rPr>
-              <w:t>2025</w:t>
+              <w:t>Present</w:t>
+            </w:r>
+          </w:p>
+        </w:tc>
+      </w:tr>
+      <w:tr>
+        <w:trPr>
+          <w:trHeight w:val="89"/>
+        </w:trPr>
+        <w:tc>
+          <w:tcPr>
+            <w:tcW w:w="7905" w:type="dxa"/>
+          </w:tcPr>
+          <w:p>
+            <w:pPr>
+              <w:rPr>
+                <w:rFonts w:ascii="Times New Roman" w:eastAsia="Times New Roman" w:hAnsi="Times New Roman" w:cs="Times New Roman"/>
+                <w:b/>
+                <w:bCs/>
+                <w:color w:val="000000"/>
+                <w:sz w:val="20"/>
+                <w:szCs w:val="20"/>
+              </w:rPr>
+            </w:pPr>
+            <w:r>
+              <w:rPr>
+                <w:rFonts w:ascii="Times New Roman" w:eastAsia="Times New Roman" w:hAnsi="Times New Roman" w:cs="Times New Roman"/>
+                <w:b/>
+                <w:color w:val="000000"/>
+                <w:sz w:val="20"/>
+                <w:szCs w:val="20"/>
+              </w:rPr>
+              <w:t>Math Motivators</w:t>
+            </w:r>
+            <w:r>
+              <w:rPr>
+                <w:rFonts w:ascii="Times New Roman" w:eastAsia="Times New Roman" w:hAnsi="Times New Roman" w:cs="Times New Roman"/>
+                <w:b/>
+                <w:color w:val="000000"/>
+                <w:sz w:val="20"/>
+                <w:szCs w:val="20"/>
+              </w:rPr>
+              <w:t xml:space="preserve"> High School Tutoring</w:t>
+            </w:r>
+            <w:r>
+              <w:rPr>
+                <w:rFonts w:ascii="Times New Roman" w:eastAsia="Times New Roman" w:hAnsi="Times New Roman" w:cs="Times New Roman"/>
+                <w:b/>
+                <w:color w:val="000000"/>
+                <w:sz w:val="20"/>
+                <w:szCs w:val="20"/>
+              </w:rPr>
+              <w:t>,</w:t>
+            </w:r>
+            <w:r>
+              <w:rPr>
+                <w:rFonts w:ascii="Times New Roman" w:eastAsia="Times New Roman" w:hAnsi="Times New Roman" w:cs="Times New Roman"/>
+                <w:color w:val="000000"/>
+                <w:sz w:val="20"/>
+                <w:szCs w:val="20"/>
+              </w:rPr>
+              <w:t xml:space="preserve"> The University of Connecticut</w:t>
+            </w:r>
+            <w:r>
+              <w:rPr>
+                <w:rFonts w:ascii="Times New Roman" w:eastAsia="Times New Roman" w:hAnsi="Times New Roman" w:cs="Times New Roman"/>
+                <w:bCs/>
+                <w:color w:val="000000"/>
+                <w:sz w:val="20"/>
+                <w:szCs w:val="20"/>
+              </w:rPr>
+              <w:t xml:space="preserve"> </w:t>
+            </w:r>
+          </w:p>
+        </w:tc>
+        <w:tc>
+          <w:tcPr>
+            <w:tcW w:w="3009" w:type="dxa"/>
+          </w:tcPr>
+          <w:p>
+            <w:pPr>
+              <w:jc w:val="right"/>
+              <w:rPr>
+                <w:rFonts w:ascii="Times New Roman" w:eastAsia="Times New Roman" w:hAnsi="Times New Roman" w:cs="Times New Roman"/>
+                <w:color w:val="000000"/>
+                <w:sz w:val="20"/>
+                <w:szCs w:val="20"/>
+              </w:rPr>
+            </w:pPr>
+            <w:r>
+              <w:rPr>
+                <w:rFonts w:ascii="Times New Roman" w:eastAsia="Times New Roman" w:hAnsi="Times New Roman" w:cs="Times New Roman"/>
+                <w:color w:val="000000"/>
+                <w:sz w:val="20"/>
+                <w:szCs w:val="20"/>
+              </w:rPr>
+              <w:t>2017 - 2019</w:t>
+            </w:r>
+          </w:p>
+        </w:tc>
+      </w:tr>
+      <w:tr>
+        <w:trPr>
+          <w:trHeight w:val="89"/>
+        </w:trPr>
+        <w:tc>
+          <w:tcPr>
+            <w:tcW w:w="7905" w:type="dxa"/>
+          </w:tcPr>
+          <w:p>
+            <w:pPr>
+              <w:rPr>
+                <w:rFonts w:ascii="Times New Roman" w:eastAsia="Times New Roman" w:hAnsi="Times New Roman" w:cs="Times New Roman"/>
+                <w:b/>
+                <w:color w:val="000000"/>
+                <w:sz w:val="20"/>
+                <w:szCs w:val="20"/>
+              </w:rPr>
+            </w:pPr>
+            <w:proofErr w:type="spellStart"/>
+            <w:r>
+              <w:rPr>
+                <w:rFonts w:ascii="Times New Roman" w:eastAsia="Times New Roman" w:hAnsi="Times New Roman" w:cs="Times New Roman"/>
+                <w:b/>
+                <w:color w:val="000000"/>
+                <w:sz w:val="20"/>
+                <w:szCs w:val="20"/>
+              </w:rPr>
+              <w:t>iGEM</w:t>
+            </w:r>
+            <w:proofErr w:type="spellEnd"/>
+            <w:r>
+              <w:rPr>
+                <w:rFonts w:ascii="Times New Roman" w:eastAsia="Times New Roman" w:hAnsi="Times New Roman" w:cs="Times New Roman"/>
+                <w:b/>
+                <w:color w:val="000000"/>
+                <w:sz w:val="20"/>
+                <w:szCs w:val="20"/>
+              </w:rPr>
+              <w:t xml:space="preserve"> Genetic Engineering Team,</w:t>
+            </w:r>
+            <w:r>
+              <w:rPr>
+                <w:rFonts w:ascii="Times New Roman" w:eastAsia="Times New Roman" w:hAnsi="Times New Roman" w:cs="Times New Roman"/>
+                <w:color w:val="000000"/>
+                <w:sz w:val="20"/>
+                <w:szCs w:val="20"/>
+              </w:rPr>
+              <w:t xml:space="preserve"> The University of Connecticut</w:t>
+            </w:r>
+          </w:p>
+        </w:tc>
+        <w:tc>
+          <w:tcPr>
+            <w:tcW w:w="3009" w:type="dxa"/>
+          </w:tcPr>
+          <w:p>
+            <w:pPr>
+              <w:jc w:val="right"/>
+              <w:rPr>
+                <w:rFonts w:ascii="Times New Roman" w:eastAsia="Times New Roman" w:hAnsi="Times New Roman" w:cs="Times New Roman"/>
+                <w:color w:val="000000"/>
+                <w:sz w:val="20"/>
+                <w:szCs w:val="20"/>
+              </w:rPr>
+            </w:pPr>
+            <w:r>
+              <w:rPr>
+                <w:rFonts w:ascii="Times New Roman" w:eastAsia="Times New Roman" w:hAnsi="Times New Roman" w:cs="Times New Roman"/>
+                <w:color w:val="000000"/>
+                <w:sz w:val="20"/>
+                <w:szCs w:val="20"/>
+              </w:rPr>
+              <w:t>2016-2017</w:t>
+            </w:r>
+          </w:p>
+        </w:tc>
+      </w:tr>
+      <w:tr>
+        <w:trPr>
+          <w:trHeight w:val="89"/>
+        </w:trPr>
+        <w:tc>
+          <w:tcPr>
+            <w:tcW w:w="7905" w:type="dxa"/>
+          </w:tcPr>
+          <w:p>
+            <w:pPr>
+              <w:rPr>
+                <w:rFonts w:ascii="Times New Roman" w:eastAsia="Times New Roman" w:hAnsi="Times New Roman" w:cs="Times New Roman"/>
+                <w:color w:val="000000"/>
+                <w:sz w:val="20"/>
+                <w:szCs w:val="20"/>
+              </w:rPr>
+            </w:pPr>
+            <w:r>
+              <w:rPr>
+                <w:rFonts w:ascii="Times New Roman" w:eastAsia="Times New Roman" w:hAnsi="Times New Roman" w:cs="Times New Roman"/>
+                <w:b/>
+                <w:bCs/>
+                <w:color w:val="000000"/>
+                <w:sz w:val="20"/>
+                <w:szCs w:val="20"/>
+              </w:rPr>
+              <w:t xml:space="preserve">President &amp; Treasurer of </w:t>
+            </w:r>
+            <w:proofErr w:type="spellStart"/>
+            <w:r>
+              <w:rPr>
+                <w:rFonts w:ascii="Times New Roman" w:eastAsia="Times New Roman" w:hAnsi="Times New Roman" w:cs="Times New Roman"/>
+                <w:b/>
+                <w:bCs/>
+                <w:color w:val="000000"/>
+                <w:sz w:val="20"/>
+                <w:szCs w:val="20"/>
+              </w:rPr>
+              <w:t>Rubyfruit</w:t>
+            </w:r>
+            <w:proofErr w:type="spellEnd"/>
+            <w:r>
+              <w:rPr>
+                <w:rFonts w:ascii="Times New Roman" w:eastAsia="Times New Roman" w:hAnsi="Times New Roman" w:cs="Times New Roman"/>
+                <w:b/>
+                <w:bCs/>
+                <w:color w:val="000000"/>
+                <w:sz w:val="20"/>
+                <w:szCs w:val="20"/>
+              </w:rPr>
+              <w:t xml:space="preserve"> A Cappella</w:t>
+            </w:r>
+            <w:r>
+              <w:rPr>
+                <w:rFonts w:ascii="Times New Roman" w:eastAsia="Times New Roman" w:hAnsi="Times New Roman" w:cs="Times New Roman"/>
+                <w:b/>
+                <w:bCs/>
+                <w:color w:val="000000"/>
+                <w:sz w:val="20"/>
+                <w:szCs w:val="20"/>
+              </w:rPr>
+              <w:t xml:space="preserve">, </w:t>
+            </w:r>
+            <w:r>
+              <w:rPr>
+                <w:rFonts w:ascii="Times New Roman" w:eastAsia="Times New Roman" w:hAnsi="Times New Roman" w:cs="Times New Roman"/>
+                <w:color w:val="000000"/>
+                <w:sz w:val="20"/>
+                <w:szCs w:val="20"/>
+              </w:rPr>
+              <w:t>The University of Connecticut</w:t>
+            </w:r>
+          </w:p>
+        </w:tc>
+        <w:tc>
+          <w:tcPr>
+            <w:tcW w:w="3009" w:type="dxa"/>
+          </w:tcPr>
+          <w:p>
+            <w:pPr>
+              <w:jc w:val="right"/>
+              <w:rPr>
+                <w:rFonts w:ascii="Times New Roman" w:eastAsia="Times New Roman" w:hAnsi="Times New Roman" w:cs="Times New Roman"/>
+                <w:color w:val="000000"/>
+                <w:sz w:val="20"/>
+                <w:szCs w:val="20"/>
+              </w:rPr>
+            </w:pPr>
+            <w:r>
+              <w:rPr>
+                <w:rFonts w:ascii="Times New Roman" w:eastAsia="Times New Roman" w:hAnsi="Times New Roman" w:cs="Times New Roman"/>
+                <w:color w:val="000000"/>
+                <w:sz w:val="20"/>
+                <w:szCs w:val="20"/>
+              </w:rPr>
+              <w:t>2016-2020</w:t>
             </w:r>
           </w:p>
         </w:tc>
@@ -9961,8 +9665,8 @@
       </w:pPr>
     </w:p>
     <w:sectPr>
-      <w:footerReference w:type="even" r:id="rId10"/>
-      <w:footerReference w:type="default" r:id="rId11"/>
+      <w:footerReference w:type="even" r:id="rId12"/>
+      <w:footerReference w:type="default" r:id="rId13"/>
       <w:pgSz w:w="12240" w:h="15840"/>
       <w:pgMar w:top="720" w:right="720" w:bottom="720" w:left="720" w:header="720" w:footer="720" w:gutter="0"/>
       <w:cols w:space="720"/>
@@ -9973,7 +9677,7 @@
 </file>
 
 <file path=word/endnotes.xml><?xml version="1.0" encoding="utf-8"?>
-<w:endnotes xmlns:wpc="http://schemas.microsoft.com/office/word/2010/wordprocessingCanvas" xmlns:cx="http://schemas.microsoft.com/office/drawing/2014/chartex" xmlns:cx1="http://schemas.microsoft.com/office/drawing/2015/9/8/chartex" xmlns:cx2="http://schemas.microsoft.com/office/drawing/2015/10/21/chartex" xmlns:cx3="http://schemas.microsoft.com/office/drawing/2016/5/9/chartex" xmlns:cx4="http://schemas.microsoft.com/office/drawing/2016/5/10/chartex" xmlns:cx5="http://schemas.microsoft.com/office/drawing/2016/5/11/chartex" xmlns:cx6="http://schemas.microsoft.com/office/drawing/2016/5/12/chartex" xmlns:cx7="http://schemas.microsoft.com/office/drawing/2016/5/13/chartex" xmlns:cx8="http://schemas.microsoft.com/office/drawing/2016/5/14/chartex" xmlns:mc="http://schemas.openxmlformats.org/markup-compatibility/2006" xmlns:aink="http://schemas.microsoft.com/office/drawing/2016/ink" xmlns:am3d="http://schemas.microsoft.com/office/drawing/2017/model3d" xmlns:o="urn:schemas-microsoft-com:office:office" xmlns:oel="http://schemas.microsoft.com/office/2019/extlst" xmlns:r="http://schemas.openxmlformats.org/officeDocument/2006/relationships" xmlns:m="http://schemas.openxmlformats.org/officeDocument/2006/math" xmlns:v="urn:schemas-microsoft-com:vml" xmlns:wp14="http://schemas.microsoft.com/office/word/2010/wordprocessingDrawing" xmlns:wp="http://schemas.openxmlformats.org/drawingml/2006/wordprocessingDrawing" xmlns:w10="urn:schemas-microsoft-com:office:word" xmlns:w="http://schemas.openxmlformats.org/wordprocessingml/2006/main" xmlns:w14="http://schemas.microsoft.com/office/word/2010/wordml" xmlns:w15="http://schemas.microsoft.com/office/word/2012/wordml" xmlns:w16cex="http://schemas.microsoft.com/office/word/2018/wordml/cex" xmlns:w16cid="http://schemas.microsoft.com/office/word/2016/wordml/cid" xmlns:w16="http://schemas.microsoft.com/office/word/2018/wordml" xmlns:w16du="http://schemas.microsoft.com/office/word/2023/wordml/word16du" xmlns:w16sdtdh="http://schemas.microsoft.com/office/word/2020/wordml/sdtdatahash" xmlns:w16se="http://schemas.microsoft.com/office/word/2015/wordml/symex" xmlns:wpg="http://schemas.microsoft.com/office/word/2010/wordprocessingGroup" xmlns:wpi="http://schemas.microsoft.com/office/word/2010/wordprocessingInk" xmlns:wne="http://schemas.microsoft.com/office/word/2006/wordml" xmlns:wps="http://schemas.microsoft.com/office/word/2010/wordprocessingShape" mc:Ignorable="w14 w15 w16se w16cid w16 w16cex w16sdtdh w16du wp14">
+<w:endnotes xmlns:wpc="http://schemas.microsoft.com/office/word/2010/wordprocessingCanvas" xmlns:cx="http://schemas.microsoft.com/office/drawing/2014/chartex" xmlns:cx1="http://schemas.microsoft.com/office/drawing/2015/9/8/chartex" xmlns:cx2="http://schemas.microsoft.com/office/drawing/2015/10/21/chartex" xmlns:cx3="http://schemas.microsoft.com/office/drawing/2016/5/9/chartex" xmlns:cx4="http://schemas.microsoft.com/office/drawing/2016/5/10/chartex" xmlns:cx5="http://schemas.microsoft.com/office/drawing/2016/5/11/chartex" xmlns:cx6="http://schemas.microsoft.com/office/drawing/2016/5/12/chartex" xmlns:cx7="http://schemas.microsoft.com/office/drawing/2016/5/13/chartex" xmlns:cx8="http://schemas.microsoft.com/office/drawing/2016/5/14/chartex" xmlns:mc="http://schemas.openxmlformats.org/markup-compatibility/2006" xmlns:aink="http://schemas.microsoft.com/office/drawing/2016/ink" xmlns:am3d="http://schemas.microsoft.com/office/drawing/2017/model3d" xmlns:o="urn:schemas-microsoft-com:office:office" xmlns:oel="http://schemas.microsoft.com/office/2019/extlst" xmlns:r="http://schemas.openxmlformats.org/officeDocument/2006/relationships" xmlns:m="http://schemas.openxmlformats.org/officeDocument/2006/math" xmlns:v="urn:schemas-microsoft-com:vml" xmlns:wp14="http://schemas.microsoft.com/office/word/2010/wordprocessingDrawing" xmlns:wp="http://schemas.openxmlformats.org/drawingml/2006/wordprocessingDrawing" xmlns:w10="urn:schemas-microsoft-com:office:word" xmlns:w="http://schemas.openxmlformats.org/wordprocessingml/2006/main" xmlns:w14="http://schemas.microsoft.com/office/word/2010/wordml" xmlns:w15="http://schemas.microsoft.com/office/word/2012/wordml" xmlns:w16cex="http://schemas.microsoft.com/office/word/2018/wordml/cex" xmlns:w16cid="http://schemas.microsoft.com/office/word/2016/wordml/cid" xmlns:w16="http://schemas.microsoft.com/office/word/2018/wordml" xmlns:w16du="http://schemas.microsoft.com/office/word/2023/wordml/word16du" xmlns:w16sdtdh="http://schemas.microsoft.com/office/word/2020/wordml/sdtdatahash" xmlns:w16sdtfl="http://schemas.microsoft.com/office/word/2024/wordml/sdtformatlock" xmlns:w16se="http://schemas.microsoft.com/office/word/2015/wordml/symex" xmlns:wpg="http://schemas.microsoft.com/office/word/2010/wordprocessingGroup" xmlns:wpi="http://schemas.microsoft.com/office/word/2010/wordprocessingInk" xmlns:wne="http://schemas.microsoft.com/office/word/2006/wordml" xmlns:wps="http://schemas.microsoft.com/office/word/2010/wordprocessingShape" mc:Ignorable="w14 w15 w16se w16cid w16 w16cex w16sdtdh w16sdtfl w16du wp14">
   <w:endnote w:type="separator" w:id="-1">
     <w:p>
       <w:r>
@@ -9992,7 +9696,7 @@
 </file>
 
 <file path=word/footer1.xml><?xml version="1.0" encoding="utf-8"?>
-<w:ftr xmlns:wpc="http://schemas.microsoft.com/office/word/2010/wordprocessingCanvas" xmlns:cx="http://schemas.microsoft.com/office/drawing/2014/chartex" xmlns:cx1="http://schemas.microsoft.com/office/drawing/2015/9/8/chartex" xmlns:cx2="http://schemas.microsoft.com/office/drawing/2015/10/21/chartex" xmlns:cx3="http://schemas.microsoft.com/office/drawing/2016/5/9/chartex" xmlns:cx4="http://schemas.microsoft.com/office/drawing/2016/5/10/chartex" xmlns:cx5="http://schemas.microsoft.com/office/drawing/2016/5/11/chartex" xmlns:cx6="http://schemas.microsoft.com/office/drawing/2016/5/12/chartex" xmlns:cx7="http://schemas.microsoft.com/office/drawing/2016/5/13/chartex" xmlns:cx8="http://schemas.microsoft.com/office/drawing/2016/5/14/chartex" xmlns:mc="http://schemas.openxmlformats.org/markup-compatibility/2006" xmlns:aink="http://schemas.microsoft.com/office/drawing/2016/ink" xmlns:am3d="http://schemas.microsoft.com/office/drawing/2017/model3d" xmlns:o="urn:schemas-microsoft-com:office:office" xmlns:oel="http://schemas.microsoft.com/office/2019/extlst" xmlns:r="http://schemas.openxmlformats.org/officeDocument/2006/relationships" xmlns:m="http://schemas.openxmlformats.org/officeDocument/2006/math" xmlns:v="urn:schemas-microsoft-com:vml" xmlns:wp14="http://schemas.microsoft.com/office/word/2010/wordprocessingDrawing" xmlns:wp="http://schemas.openxmlformats.org/drawingml/2006/wordprocessingDrawing" xmlns:w10="urn:schemas-microsoft-com:office:word" xmlns:w="http://schemas.openxmlformats.org/wordprocessingml/2006/main" xmlns:w14="http://schemas.microsoft.com/office/word/2010/wordml" xmlns:w15="http://schemas.microsoft.com/office/word/2012/wordml" xmlns:w16cex="http://schemas.microsoft.com/office/word/2018/wordml/cex" xmlns:w16cid="http://schemas.microsoft.com/office/word/2016/wordml/cid" xmlns:w16="http://schemas.microsoft.com/office/word/2018/wordml" xmlns:w16du="http://schemas.microsoft.com/office/word/2023/wordml/word16du" xmlns:w16sdtdh="http://schemas.microsoft.com/office/word/2020/wordml/sdtdatahash" xmlns:w16se="http://schemas.microsoft.com/office/word/2015/wordml/symex" xmlns:wpg="http://schemas.microsoft.com/office/word/2010/wordprocessingGroup" xmlns:wpi="http://schemas.microsoft.com/office/word/2010/wordprocessingInk" xmlns:wne="http://schemas.microsoft.com/office/word/2006/wordml" xmlns:wps="http://schemas.microsoft.com/office/word/2010/wordprocessingShape" mc:Ignorable="w14 w15 w16se w16cid w16 w16cex w16sdtdh w16du wp14">
+<w:ftr xmlns:wpc="http://schemas.microsoft.com/office/word/2010/wordprocessingCanvas" xmlns:cx="http://schemas.microsoft.com/office/drawing/2014/chartex" xmlns:cx1="http://schemas.microsoft.com/office/drawing/2015/9/8/chartex" xmlns:cx2="http://schemas.microsoft.com/office/drawing/2015/10/21/chartex" xmlns:cx3="http://schemas.microsoft.com/office/drawing/2016/5/9/chartex" xmlns:cx4="http://schemas.microsoft.com/office/drawing/2016/5/10/chartex" xmlns:cx5="http://schemas.microsoft.com/office/drawing/2016/5/11/chartex" xmlns:cx6="http://schemas.microsoft.com/office/drawing/2016/5/12/chartex" xmlns:cx7="http://schemas.microsoft.com/office/drawing/2016/5/13/chartex" xmlns:cx8="http://schemas.microsoft.com/office/drawing/2016/5/14/chartex" xmlns:mc="http://schemas.openxmlformats.org/markup-compatibility/2006" xmlns:aink="http://schemas.microsoft.com/office/drawing/2016/ink" xmlns:am3d="http://schemas.microsoft.com/office/drawing/2017/model3d" xmlns:o="urn:schemas-microsoft-com:office:office" xmlns:oel="http://schemas.microsoft.com/office/2019/extlst" xmlns:r="http://schemas.openxmlformats.org/officeDocument/2006/relationships" xmlns:m="http://schemas.openxmlformats.org/officeDocument/2006/math" xmlns:v="urn:schemas-microsoft-com:vml" xmlns:wp14="http://schemas.microsoft.com/office/word/2010/wordprocessingDrawing" xmlns:wp="http://schemas.openxmlformats.org/drawingml/2006/wordprocessingDrawing" xmlns:w10="urn:schemas-microsoft-com:office:word" xmlns:w="http://schemas.openxmlformats.org/wordprocessingml/2006/main" xmlns:w14="http://schemas.microsoft.com/office/word/2010/wordml" xmlns:w15="http://schemas.microsoft.com/office/word/2012/wordml" xmlns:w16cex="http://schemas.microsoft.com/office/word/2018/wordml/cex" xmlns:w16cid="http://schemas.microsoft.com/office/word/2016/wordml/cid" xmlns:w16="http://schemas.microsoft.com/office/word/2018/wordml" xmlns:w16du="http://schemas.microsoft.com/office/word/2023/wordml/word16du" xmlns:w16sdtdh="http://schemas.microsoft.com/office/word/2020/wordml/sdtdatahash" xmlns:w16sdtfl="http://schemas.microsoft.com/office/word/2024/wordml/sdtformatlock" xmlns:w16se="http://schemas.microsoft.com/office/word/2015/wordml/symex" xmlns:wpg="http://schemas.microsoft.com/office/word/2010/wordprocessingGroup" xmlns:wpi="http://schemas.microsoft.com/office/word/2010/wordprocessingInk" xmlns:wne="http://schemas.microsoft.com/office/word/2006/wordml" xmlns:wps="http://schemas.microsoft.com/office/word/2010/wordprocessingShape" mc:Ignorable="w14 w15 w16se w16cid w16 w16cex w16sdtdh w16sdtfl w16du wp14">
   <w:sdt>
     <w:sdtPr>
       <w:rPr>
@@ -10044,7 +9748,7 @@
 </file>
 
 <file path=word/footer2.xml><?xml version="1.0" encoding="utf-8"?>
-<w:ftr xmlns:wpc="http://schemas.microsoft.com/office/word/2010/wordprocessingCanvas" xmlns:cx="http://schemas.microsoft.com/office/drawing/2014/chartex" xmlns:cx1="http://schemas.microsoft.com/office/drawing/2015/9/8/chartex" xmlns:cx2="http://schemas.microsoft.com/office/drawing/2015/10/21/chartex" xmlns:cx3="http://schemas.microsoft.com/office/drawing/2016/5/9/chartex" xmlns:cx4="http://schemas.microsoft.com/office/drawing/2016/5/10/chartex" xmlns:cx5="http://schemas.microsoft.com/office/drawing/2016/5/11/chartex" xmlns:cx6="http://schemas.microsoft.com/office/drawing/2016/5/12/chartex" xmlns:cx7="http://schemas.microsoft.com/office/drawing/2016/5/13/chartex" xmlns:cx8="http://schemas.microsoft.com/office/drawing/2016/5/14/chartex" xmlns:mc="http://schemas.openxmlformats.org/markup-compatibility/2006" xmlns:aink="http://schemas.microsoft.com/office/drawing/2016/ink" xmlns:am3d="http://schemas.microsoft.com/office/drawing/2017/model3d" xmlns:o="urn:schemas-microsoft-com:office:office" xmlns:oel="http://schemas.microsoft.com/office/2019/extlst" xmlns:r="http://schemas.openxmlformats.org/officeDocument/2006/relationships" xmlns:m="http://schemas.openxmlformats.org/officeDocument/2006/math" xmlns:v="urn:schemas-microsoft-com:vml" xmlns:wp14="http://schemas.microsoft.com/office/word/2010/wordprocessingDrawing" xmlns:wp="http://schemas.openxmlformats.org/drawingml/2006/wordprocessingDrawing" xmlns:w10="urn:schemas-microsoft-com:office:word" xmlns:w="http://schemas.openxmlformats.org/wordprocessingml/2006/main" xmlns:w14="http://schemas.microsoft.com/office/word/2010/wordml" xmlns:w15="http://schemas.microsoft.com/office/word/2012/wordml" xmlns:w16cex="http://schemas.microsoft.com/office/word/2018/wordml/cex" xmlns:w16cid="http://schemas.microsoft.com/office/word/2016/wordml/cid" xmlns:w16="http://schemas.microsoft.com/office/word/2018/wordml" xmlns:w16du="http://schemas.microsoft.com/office/word/2023/wordml/word16du" xmlns:w16sdtdh="http://schemas.microsoft.com/office/word/2020/wordml/sdtdatahash" xmlns:w16se="http://schemas.microsoft.com/office/word/2015/wordml/symex" xmlns:wpg="http://schemas.microsoft.com/office/word/2010/wordprocessingGroup" xmlns:wpi="http://schemas.microsoft.com/office/word/2010/wordprocessingInk" xmlns:wne="http://schemas.microsoft.com/office/word/2006/wordml" xmlns:wps="http://schemas.microsoft.com/office/word/2010/wordprocessingShape" mc:Ignorable="w14 w15 w16se w16cid w16 w16cex w16sdtdh w16du wp14">
+<w:ftr xmlns:wpc="http://schemas.microsoft.com/office/word/2010/wordprocessingCanvas" xmlns:cx="http://schemas.microsoft.com/office/drawing/2014/chartex" xmlns:cx1="http://schemas.microsoft.com/office/drawing/2015/9/8/chartex" xmlns:cx2="http://schemas.microsoft.com/office/drawing/2015/10/21/chartex" xmlns:cx3="http://schemas.microsoft.com/office/drawing/2016/5/9/chartex" xmlns:cx4="http://schemas.microsoft.com/office/drawing/2016/5/10/chartex" xmlns:cx5="http://schemas.microsoft.com/office/drawing/2016/5/11/chartex" xmlns:cx6="http://schemas.microsoft.com/office/drawing/2016/5/12/chartex" xmlns:cx7="http://schemas.microsoft.com/office/drawing/2016/5/13/chartex" xmlns:cx8="http://schemas.microsoft.com/office/drawing/2016/5/14/chartex" xmlns:mc="http://schemas.openxmlformats.org/markup-compatibility/2006" xmlns:aink="http://schemas.microsoft.com/office/drawing/2016/ink" xmlns:am3d="http://schemas.microsoft.com/office/drawing/2017/model3d" xmlns:o="urn:schemas-microsoft-com:office:office" xmlns:oel="http://schemas.microsoft.com/office/2019/extlst" xmlns:r="http://schemas.openxmlformats.org/officeDocument/2006/relationships" xmlns:m="http://schemas.openxmlformats.org/officeDocument/2006/math" xmlns:v="urn:schemas-microsoft-com:vml" xmlns:wp14="http://schemas.microsoft.com/office/word/2010/wordprocessingDrawing" xmlns:wp="http://schemas.openxmlformats.org/drawingml/2006/wordprocessingDrawing" xmlns:w10="urn:schemas-microsoft-com:office:word" xmlns:w="http://schemas.openxmlformats.org/wordprocessingml/2006/main" xmlns:w14="http://schemas.microsoft.com/office/word/2010/wordml" xmlns:w15="http://schemas.microsoft.com/office/word/2012/wordml" xmlns:w16cex="http://schemas.microsoft.com/office/word/2018/wordml/cex" xmlns:w16cid="http://schemas.microsoft.com/office/word/2016/wordml/cid" xmlns:w16="http://schemas.microsoft.com/office/word/2018/wordml" xmlns:w16du="http://schemas.microsoft.com/office/word/2023/wordml/word16du" xmlns:w16sdtdh="http://schemas.microsoft.com/office/word/2020/wordml/sdtdatahash" xmlns:w16sdtfl="http://schemas.microsoft.com/office/word/2024/wordml/sdtformatlock" xmlns:w16se="http://schemas.microsoft.com/office/word/2015/wordml/symex" xmlns:wpg="http://schemas.microsoft.com/office/word/2010/wordprocessingGroup" xmlns:wpi="http://schemas.microsoft.com/office/word/2010/wordprocessingInk" xmlns:wne="http://schemas.microsoft.com/office/word/2006/wordml" xmlns:wps="http://schemas.microsoft.com/office/word/2010/wordprocessingShape" mc:Ignorable="w14 w15 w16se w16cid w16 w16cex w16sdtdh w16sdtfl w16du wp14">
   <w:p>
     <w:pPr>
       <w:pStyle w:val="Footer"/>
@@ -10155,7 +9859,7 @@
 </file>
 
 <file path=word/footnotes.xml><?xml version="1.0" encoding="utf-8"?>
-<w:footnotes xmlns:wpc="http://schemas.microsoft.com/office/word/2010/wordprocessingCanvas" xmlns:cx="http://schemas.microsoft.com/office/drawing/2014/chartex" xmlns:cx1="http://schemas.microsoft.com/office/drawing/2015/9/8/chartex" xmlns:cx2="http://schemas.microsoft.com/office/drawing/2015/10/21/chartex" xmlns:cx3="http://schemas.microsoft.com/office/drawing/2016/5/9/chartex" xmlns:cx4="http://schemas.microsoft.com/office/drawing/2016/5/10/chartex" xmlns:cx5="http://schemas.microsoft.com/office/drawing/2016/5/11/chartex" xmlns:cx6="http://schemas.microsoft.com/office/drawing/2016/5/12/chartex" xmlns:cx7="http://schemas.microsoft.com/office/drawing/2016/5/13/chartex" xmlns:cx8="http://schemas.microsoft.com/office/drawing/2016/5/14/chartex" xmlns:mc="http://schemas.openxmlformats.org/markup-compatibility/2006" xmlns:aink="http://schemas.microsoft.com/office/drawing/2016/ink" xmlns:am3d="http://schemas.microsoft.com/office/drawing/2017/model3d" xmlns:o="urn:schemas-microsoft-com:office:office" xmlns:oel="http://schemas.microsoft.com/office/2019/extlst" xmlns:r="http://schemas.openxmlformats.org/officeDocument/2006/relationships" xmlns:m="http://schemas.openxmlformats.org/officeDocument/2006/math" xmlns:v="urn:schemas-microsoft-com:vml" xmlns:wp14="http://schemas.microsoft.com/office/word/2010/wordprocessingDrawing" xmlns:wp="http://schemas.openxmlformats.org/drawingml/2006/wordprocessingDrawing" xmlns:w10="urn:schemas-microsoft-com:office:word" xmlns:w="http://schemas.openxmlformats.org/wordprocessingml/2006/main" xmlns:w14="http://schemas.microsoft.com/office/word/2010/wordml" xmlns:w15="http://schemas.microsoft.com/office/word/2012/wordml" xmlns:w16cex="http://schemas.microsoft.com/office/word/2018/wordml/cex" xmlns:w16cid="http://schemas.microsoft.com/office/word/2016/wordml/cid" xmlns:w16="http://schemas.microsoft.com/office/word/2018/wordml" xmlns:w16du="http://schemas.microsoft.com/office/word/2023/wordml/word16du" xmlns:w16sdtdh="http://schemas.microsoft.com/office/word/2020/wordml/sdtdatahash" xmlns:w16se="http://schemas.microsoft.com/office/word/2015/wordml/symex" xmlns:wpg="http://schemas.microsoft.com/office/word/2010/wordprocessingGroup" xmlns:wpi="http://schemas.microsoft.com/office/word/2010/wordprocessingInk" xmlns:wne="http://schemas.microsoft.com/office/word/2006/wordml" xmlns:wps="http://schemas.microsoft.com/office/word/2010/wordprocessingShape" mc:Ignorable="w14 w15 w16se w16cid w16 w16cex w16sdtdh w16du wp14">
+<w:footnotes xmlns:wpc="http://schemas.microsoft.com/office/word/2010/wordprocessingCanvas" xmlns:cx="http://schemas.microsoft.com/office/drawing/2014/chartex" xmlns:cx1="http://schemas.microsoft.com/office/drawing/2015/9/8/chartex" xmlns:cx2="http://schemas.microsoft.com/office/drawing/2015/10/21/chartex" xmlns:cx3="http://schemas.microsoft.com/office/drawing/2016/5/9/chartex" xmlns:cx4="http://schemas.microsoft.com/office/drawing/2016/5/10/chartex" xmlns:cx5="http://schemas.microsoft.com/office/drawing/2016/5/11/chartex" xmlns:cx6="http://schemas.microsoft.com/office/drawing/2016/5/12/chartex" xmlns:cx7="http://schemas.microsoft.com/office/drawing/2016/5/13/chartex" xmlns:cx8="http://schemas.microsoft.com/office/drawing/2016/5/14/chartex" xmlns:mc="http://schemas.openxmlformats.org/markup-compatibility/2006" xmlns:aink="http://schemas.microsoft.com/office/drawing/2016/ink" xmlns:am3d="http://schemas.microsoft.com/office/drawing/2017/model3d" xmlns:o="urn:schemas-microsoft-com:office:office" xmlns:oel="http://schemas.microsoft.com/office/2019/extlst" xmlns:r="http://schemas.openxmlformats.org/officeDocument/2006/relationships" xmlns:m="http://schemas.openxmlformats.org/officeDocument/2006/math" xmlns:v="urn:schemas-microsoft-com:vml" xmlns:wp14="http://schemas.microsoft.com/office/word/2010/wordprocessingDrawing" xmlns:wp="http://schemas.openxmlformats.org/drawingml/2006/wordprocessingDrawing" xmlns:w10="urn:schemas-microsoft-com:office:word" xmlns:w="http://schemas.openxmlformats.org/wordprocessingml/2006/main" xmlns:w14="http://schemas.microsoft.com/office/word/2010/wordml" xmlns:w15="http://schemas.microsoft.com/office/word/2012/wordml" xmlns:w16cex="http://schemas.microsoft.com/office/word/2018/wordml/cex" xmlns:w16cid="http://schemas.microsoft.com/office/word/2016/wordml/cid" xmlns:w16="http://schemas.microsoft.com/office/word/2018/wordml" xmlns:w16du="http://schemas.microsoft.com/office/word/2023/wordml/word16du" xmlns:w16sdtdh="http://schemas.microsoft.com/office/word/2020/wordml/sdtdatahash" xmlns:w16sdtfl="http://schemas.microsoft.com/office/word/2024/wordml/sdtformatlock" xmlns:w16se="http://schemas.microsoft.com/office/word/2015/wordml/symex" xmlns:wpg="http://schemas.microsoft.com/office/word/2010/wordprocessingGroup" xmlns:wpi="http://schemas.microsoft.com/office/word/2010/wordprocessingInk" xmlns:wne="http://schemas.microsoft.com/office/word/2006/wordml" xmlns:wps="http://schemas.microsoft.com/office/word/2010/wordprocessingShape" mc:Ignorable="w14 w15 w16se w16cid w16 w16cex w16sdtdh w16sdtfl w16du wp14">
   <w:footnote w:type="separator" w:id="-1">
     <w:p>
       <w:r>
@@ -10174,7 +9878,7 @@
 </file>
 
 <file path=word/numbering.xml><?xml version="1.0" encoding="utf-8"?>
-<w:numbering xmlns:wpc="http://schemas.microsoft.com/office/word/2010/wordprocessingCanvas" xmlns:cx="http://schemas.microsoft.com/office/drawing/2014/chartex" xmlns:cx1="http://schemas.microsoft.com/office/drawing/2015/9/8/chartex" xmlns:cx2="http://schemas.microsoft.com/office/drawing/2015/10/21/chartex" xmlns:cx3="http://schemas.microsoft.com/office/drawing/2016/5/9/chartex" xmlns:cx4="http://schemas.microsoft.com/office/drawing/2016/5/10/chartex" xmlns:cx5="http://schemas.microsoft.com/office/drawing/2016/5/11/chartex" xmlns:cx6="http://schemas.microsoft.com/office/drawing/2016/5/12/chartex" xmlns:cx7="http://schemas.microsoft.com/office/drawing/2016/5/13/chartex" xmlns:cx8="http://schemas.microsoft.com/office/drawing/2016/5/14/chartex" xmlns:mc="http://schemas.openxmlformats.org/markup-compatibility/2006" xmlns:aink="http://schemas.microsoft.com/office/drawing/2016/ink" xmlns:am3d="http://schemas.microsoft.com/office/drawing/2017/model3d" xmlns:o="urn:schemas-microsoft-com:office:office" xmlns:oel="http://schemas.microsoft.com/office/2019/extlst" xmlns:r="http://schemas.openxmlformats.org/officeDocument/2006/relationships" xmlns:m="http://schemas.openxmlformats.org/officeDocument/2006/math" xmlns:v="urn:schemas-microsoft-com:vml" xmlns:wp14="http://schemas.microsoft.com/office/word/2010/wordprocessingDrawing" xmlns:wp="http://schemas.openxmlformats.org/drawingml/2006/wordprocessingDrawing" xmlns:w10="urn:schemas-microsoft-com:office:word" xmlns:w="http://schemas.openxmlformats.org/wordprocessingml/2006/main" xmlns:w14="http://schemas.microsoft.com/office/word/2010/wordml" xmlns:w15="http://schemas.microsoft.com/office/word/2012/wordml" xmlns:w16cex="http://schemas.microsoft.com/office/word/2018/wordml/cex" xmlns:w16cid="http://schemas.microsoft.com/office/word/2016/wordml/cid" xmlns:w16="http://schemas.microsoft.com/office/word/2018/wordml" xmlns:w16du="http://schemas.microsoft.com/office/word/2023/wordml/word16du" xmlns:w16sdtdh="http://schemas.microsoft.com/office/word/2020/wordml/sdtdatahash" xmlns:w16se="http://schemas.microsoft.com/office/word/2015/wordml/symex" xmlns:wpg="http://schemas.microsoft.com/office/word/2010/wordprocessingGroup" xmlns:wpi="http://schemas.microsoft.com/office/word/2010/wordprocessingInk" xmlns:wne="http://schemas.microsoft.com/office/word/2006/wordml" xmlns:wps="http://schemas.microsoft.com/office/word/2010/wordprocessingShape" mc:Ignorable="w14 w15 w16se w16cid w16 w16cex w16sdtdh w16du wp14">
+<w:numbering xmlns:wpc="http://schemas.microsoft.com/office/word/2010/wordprocessingCanvas" xmlns:cx="http://schemas.microsoft.com/office/drawing/2014/chartex" xmlns:cx1="http://schemas.microsoft.com/office/drawing/2015/9/8/chartex" xmlns:cx2="http://schemas.microsoft.com/office/drawing/2015/10/21/chartex" xmlns:cx3="http://schemas.microsoft.com/office/drawing/2016/5/9/chartex" xmlns:cx4="http://schemas.microsoft.com/office/drawing/2016/5/10/chartex" xmlns:cx5="http://schemas.microsoft.com/office/drawing/2016/5/11/chartex" xmlns:cx6="http://schemas.microsoft.com/office/drawing/2016/5/12/chartex" xmlns:cx7="http://schemas.microsoft.com/office/drawing/2016/5/13/chartex" xmlns:cx8="http://schemas.microsoft.com/office/drawing/2016/5/14/chartex" xmlns:mc="http://schemas.openxmlformats.org/markup-compatibility/2006" xmlns:aink="http://schemas.microsoft.com/office/drawing/2016/ink" xmlns:am3d="http://schemas.microsoft.com/office/drawing/2017/model3d" xmlns:o="urn:schemas-microsoft-com:office:office" xmlns:oel="http://schemas.microsoft.com/office/2019/extlst" xmlns:r="http://schemas.openxmlformats.org/officeDocument/2006/relationships" xmlns:m="http://schemas.openxmlformats.org/officeDocument/2006/math" xmlns:v="urn:schemas-microsoft-com:vml" xmlns:wp14="http://schemas.microsoft.com/office/word/2010/wordprocessingDrawing" xmlns:wp="http://schemas.openxmlformats.org/drawingml/2006/wordprocessingDrawing" xmlns:w10="urn:schemas-microsoft-com:office:word" xmlns:w="http://schemas.openxmlformats.org/wordprocessingml/2006/main" xmlns:w14="http://schemas.microsoft.com/office/word/2010/wordml" xmlns:w15="http://schemas.microsoft.com/office/word/2012/wordml" xmlns:w16cex="http://schemas.microsoft.com/office/word/2018/wordml/cex" xmlns:w16cid="http://schemas.microsoft.com/office/word/2016/wordml/cid" xmlns:w16="http://schemas.microsoft.com/office/word/2018/wordml" xmlns:w16du="http://schemas.microsoft.com/office/word/2023/wordml/word16du" xmlns:w16sdtdh="http://schemas.microsoft.com/office/word/2020/wordml/sdtdatahash" xmlns:w16sdtfl="http://schemas.microsoft.com/office/word/2024/wordml/sdtformatlock" xmlns:w16se="http://schemas.microsoft.com/office/word/2015/wordml/symex" xmlns:wpg="http://schemas.microsoft.com/office/word/2010/wordprocessingGroup" xmlns:wpi="http://schemas.microsoft.com/office/word/2010/wordprocessingInk" xmlns:wne="http://schemas.microsoft.com/office/word/2006/wordml" xmlns:wps="http://schemas.microsoft.com/office/word/2010/wordprocessingShape" mc:Ignorable="w14 w15 w16se w16cid w16 w16cex w16sdtdh w16sdtfl w16du wp14">
   <w:abstractNum w:abstractNumId="0" w15:restartNumberingAfterBreak="0">
     <w:nsid w:val="05537A28"/>
     <w:multiLevelType w:val="hybridMultilevel"/>
@@ -13714,7 +13418,7 @@
 </file>
 
 <file path=word/styles.xml><?xml version="1.0" encoding="utf-8"?>
-<w:styles xmlns:mc="http://schemas.openxmlformats.org/markup-compatibility/2006" xmlns:r="http://schemas.openxmlformats.org/officeDocument/2006/relationships" xmlns:w="http://schemas.openxmlformats.org/wordprocessingml/2006/main" xmlns:w14="http://schemas.microsoft.com/office/word/2010/wordml" xmlns:w15="http://schemas.microsoft.com/office/word/2012/wordml" xmlns:w16cex="http://schemas.microsoft.com/office/word/2018/wordml/cex" xmlns:w16cid="http://schemas.microsoft.com/office/word/2016/wordml/cid" xmlns:w16="http://schemas.microsoft.com/office/word/2018/wordml" xmlns:w16du="http://schemas.microsoft.com/office/word/2023/wordml/word16du" xmlns:w16sdtdh="http://schemas.microsoft.com/office/word/2020/wordml/sdtdatahash" xmlns:w16se="http://schemas.microsoft.com/office/word/2015/wordml/symex" mc:Ignorable="w14 w15 w16se w16cid w16 w16cex w16sdtdh w16du">
+<w:styles xmlns:mc="http://schemas.openxmlformats.org/markup-compatibility/2006" xmlns:r="http://schemas.openxmlformats.org/officeDocument/2006/relationships" xmlns:w="http://schemas.openxmlformats.org/wordprocessingml/2006/main" xmlns:w14="http://schemas.microsoft.com/office/word/2010/wordml" xmlns:w15="http://schemas.microsoft.com/office/word/2012/wordml" xmlns:w16cex="http://schemas.microsoft.com/office/word/2018/wordml/cex" xmlns:w16cid="http://schemas.microsoft.com/office/word/2016/wordml/cid" xmlns:w16="http://schemas.microsoft.com/office/word/2018/wordml" xmlns:w16du="http://schemas.microsoft.com/office/word/2023/wordml/word16du" xmlns:w16sdtdh="http://schemas.microsoft.com/office/word/2020/wordml/sdtdatahash" xmlns:w16sdtfl="http://schemas.microsoft.com/office/word/2024/wordml/sdtformatlock" xmlns:w16se="http://schemas.microsoft.com/office/word/2015/wordml/symex" mc:Ignorable="w14 w15 w16se w16cid w16 w16cex w16sdtdh w16sdtfl w16du">
   <w:docDefaults>
     <w:rPrDefault>
       <w:rPr>

</xml_diff>